<commit_message>
add separator to index.vue
</commit_message>
<xml_diff>
--- a/Report Files/4ο Παραδοτέο/Class Diagram v1.0/Class_Diagram_v1.0.docx
+++ b/Report Files/4ο Παραδοτέο/Class Diagram v1.0/Class_Diagram_v1.0.docx
@@ -183,16 +183,37 @@
                                 <w:szCs w:val="32"/>
                               </w:rPr>
                             </w:pPr>
+                            <w:proofErr w:type="spellStart"/>
                             <w:r>
                               <w:rPr>
                                 <w:b/>
                                 <w:bCs/>
                                 <w:sz w:val="48"/>
                                 <w:szCs w:val="48"/>
-                                <w:lang w:val="en-US"/>
                               </w:rPr>
-                              <w:t>Class Diagram</w:t>
+                              <w:t>Class</w:t>
                             </w:r>
+                            <w:proofErr w:type="spellEnd"/>
+                            <w:r>
+                              <w:rPr>
+                                <w:b/>
+                                <w:bCs/>
+                                <w:sz w:val="48"/>
+                                <w:szCs w:val="48"/>
+                              </w:rPr>
+                              <w:t xml:space="preserve"> </w:t>
+                            </w:r>
+                            <w:proofErr w:type="spellStart"/>
+                            <w:r>
+                              <w:rPr>
+                                <w:b/>
+                                <w:bCs/>
+                                <w:sz w:val="48"/>
+                                <w:szCs w:val="48"/>
+                              </w:rPr>
+                              <w:t>Diagram</w:t>
+                            </w:r>
+                            <w:proofErr w:type="spellEnd"/>
                             <w:r>
                               <w:rPr>
                                 <w:b/>
@@ -208,7 +229,6 @@
                                 <w:bCs/>
                                 <w:sz w:val="48"/>
                                 <w:szCs w:val="48"/>
-                                <w:lang w:val="en-US"/>
                               </w:rPr>
                               <w:t>1.0</w:t>
                             </w:r>
@@ -1244,53 +1264,80 @@
         <w:ind w:left="-709" w:firstLine="709"/>
         <w:jc w:val="center"/>
         <w:rPr>
-          <w:noProof/>
-        </w:rPr>
-      </w:pPr>
-      <w:r>
-        <w:rPr>
           <w:color w:val="75280A" w:themeColor="text2" w:themeShade="BF"/>
           <w:sz w:val="36"/>
           <w:szCs w:val="36"/>
-          <w:lang w:val="en-US"/>
-        </w:rPr>
-        <w:lastRenderedPageBreak/>
-        <w:t>Class</w:t>
-      </w:r>
-      <w:r>
+        </w:rPr>
+      </w:pPr>
+    </w:p>
+    <w:p>
+      <w:pPr>
+        <w:ind w:left="-709" w:firstLine="709"/>
+        <w:jc w:val="center"/>
         <w:rPr>
           <w:color w:val="75280A" w:themeColor="text2" w:themeShade="BF"/>
           <w:sz w:val="36"/>
           <w:szCs w:val="36"/>
         </w:rPr>
-        <w:t xml:space="preserve"> </w:t>
-      </w:r>
-      <w:r>
+      </w:pPr>
+    </w:p>
+    <w:p>
+      <w:pPr>
+        <w:ind w:left="-709" w:firstLine="709"/>
         <w:rPr>
           <w:color w:val="75280A" w:themeColor="text2" w:themeShade="BF"/>
           <w:sz w:val="36"/>
           <w:szCs w:val="36"/>
-          <w:lang w:val="en-US"/>
-        </w:rPr>
-        <w:t>Diagram</w:t>
-      </w:r>
+        </w:rPr>
+      </w:pPr>
       <w:r>
         <w:rPr>
           <w:color w:val="75280A" w:themeColor="text2" w:themeShade="BF"/>
           <w:sz w:val="36"/>
           <w:szCs w:val="36"/>
+          <w:lang w:val="en-US"/>
+        </w:rPr>
+        <w:lastRenderedPageBreak/>
+        <w:t>Class</w:t>
+      </w:r>
+      <w:r>
+        <w:rPr>
+          <w:color w:val="75280A" w:themeColor="text2" w:themeShade="BF"/>
+          <w:sz w:val="36"/>
+          <w:szCs w:val="36"/>
         </w:rPr>
         <w:t xml:space="preserve"> </w:t>
       </w:r>
       <w:r>
         <w:rPr>
+          <w:color w:val="75280A" w:themeColor="text2" w:themeShade="BF"/>
+          <w:sz w:val="36"/>
+          <w:szCs w:val="36"/>
+          <w:lang w:val="en-US"/>
+        </w:rPr>
+        <w:t>Diagram</w:t>
+      </w:r>
+    </w:p>
+    <w:p>
+      <w:pPr>
+        <w:ind w:left="-709" w:firstLine="709"/>
+        <w:jc w:val="center"/>
+        <w:rPr>
           <w:noProof/>
         </w:rPr>
+      </w:pPr>
+      <w:r>
+        <w:rPr>
+          <w:noProof/>
+          <w:color w:val="75280A" w:themeColor="text2" w:themeShade="BF"/>
+          <w:sz w:val="36"/>
+          <w:szCs w:val="36"/>
+        </w:rPr>
         <w:drawing>
-          <wp:inline distT="0" distB="0" distL="0" distR="0" wp14:anchorId="156F0916" wp14:editId="17A37643">
-            <wp:extent cx="6944358" cy="9207611"/>
+          <wp:inline distT="0" distB="0" distL="0" distR="0" wp14:anchorId="161AD20C" wp14:editId="43B5F193">
+            <wp:extent cx="6638925" cy="8801100"/>
             <wp:effectExtent l="0" t="0" r="0" b="0"/>
-            <wp:docPr id="2092524472" name="Picture 1" descr="A diagram of a company&#10;&#10;Description automatically generated"/>
+            <wp:docPr id="702248498" name="Picture 1"/>
             <wp:cNvGraphicFramePr>
               <a:graphicFrameLocks xmlns:a="http://schemas.openxmlformats.org/drawingml/2006/main" noChangeAspect="1"/>
             </wp:cNvGraphicFramePr>
@@ -1298,13 +1345,13 @@
               <a:graphicData uri="http://schemas.openxmlformats.org/drawingml/2006/picture">
                 <pic:pic xmlns:pic="http://schemas.openxmlformats.org/drawingml/2006/picture">
                   <pic:nvPicPr>
-                    <pic:cNvPr id="2092524472" name="Picture 1" descr="A diagram of a company&#10;&#10;Description automatically generated"/>
+                    <pic:cNvPr id="0" name="Picture 1"/>
                     <pic:cNvPicPr>
                       <a:picLocks noChangeAspect="1" noChangeArrowheads="1"/>
                     </pic:cNvPicPr>
                   </pic:nvPicPr>
                   <pic:blipFill>
-                    <a:blip r:embed="rId9">
+                    <a:blip r:embed="rId9" cstate="print">
                       <a:extLst>
                         <a:ext uri="{28A0092B-C50C-407E-A947-70E740481C1C}">
                           <a14:useLocalDpi xmlns:a14="http://schemas.microsoft.com/office/drawing/2010/main" val="0"/>
@@ -1319,7 +1366,7 @@
                   <pic:spPr bwMode="auto">
                     <a:xfrm>
                       <a:off x="0" y="0"/>
-                      <a:ext cx="6950094" cy="9215216"/>
+                      <a:ext cx="6638925" cy="8801100"/>
                     </a:xfrm>
                     <a:prstGeom prst="rect">
                       <a:avLst/>
@@ -1537,7 +1584,23 @@
           <w:sz w:val="28"/>
           <w:szCs w:val="28"/>
         </w:rPr>
-        <w:t xml:space="preserve">(Αυτά τα δύο είδη χρηστών κληρονομούν χαρακτηριστικά από την υπερκλάση </w:t>
+        <w:t xml:space="preserve">(Αυτά τα δύο είδη χρηστών κληρονομούν χαρακτηριστικά από την </w:t>
+      </w:r>
+      <w:proofErr w:type="spellStart"/>
+      <w:r>
+        <w:rPr>
+          <w:sz w:val="28"/>
+          <w:szCs w:val="28"/>
+        </w:rPr>
+        <w:t>υπερκλάση</w:t>
+      </w:r>
+      <w:proofErr w:type="spellEnd"/>
+      <w:r>
+        <w:rPr>
+          <w:sz w:val="28"/>
+          <w:szCs w:val="28"/>
+        </w:rPr>
+        <w:t xml:space="preserve"> </w:t>
       </w:r>
       <w:r>
         <w:rPr>
@@ -1660,6 +1723,18 @@
     <w:p>
       <w:pPr>
         <w:pStyle w:val="ListParagraph"/>
+        <w:jc w:val="both"/>
+        <w:rPr>
+          <w:b/>
+          <w:bCs/>
+          <w:sz w:val="28"/>
+          <w:szCs w:val="28"/>
+        </w:rPr>
+      </w:pPr>
+    </w:p>
+    <w:p>
+      <w:pPr>
+        <w:pStyle w:val="ListParagraph"/>
         <w:numPr>
           <w:ilvl w:val="0"/>
           <w:numId w:val="13"/>
@@ -1762,6 +1837,18 @@
     <w:p>
       <w:pPr>
         <w:pStyle w:val="ListParagraph"/>
+        <w:jc w:val="both"/>
+        <w:rPr>
+          <w:b/>
+          <w:bCs/>
+          <w:sz w:val="28"/>
+          <w:szCs w:val="28"/>
+        </w:rPr>
+      </w:pPr>
+    </w:p>
+    <w:p>
+      <w:pPr>
+        <w:pStyle w:val="ListParagraph"/>
         <w:numPr>
           <w:ilvl w:val="0"/>
           <w:numId w:val="13"/>
@@ -1850,9 +1937,21 @@
     <w:p>
       <w:pPr>
         <w:pStyle w:val="ListParagraph"/>
+        <w:jc w:val="both"/>
+        <w:rPr>
+          <w:b/>
+          <w:bCs/>
+          <w:sz w:val="28"/>
+          <w:szCs w:val="28"/>
+        </w:rPr>
+      </w:pPr>
+    </w:p>
+    <w:p>
+      <w:pPr>
+        <w:pStyle w:val="ListParagraph"/>
         <w:numPr>
           <w:ilvl w:val="0"/>
-          <w:numId w:val="2"/>
+          <w:numId w:val="14"/>
         </w:numPr>
         <w:rPr>
           <w:b/>
@@ -1877,7 +1976,7 @@
         <w:pStyle w:val="ListParagraph"/>
         <w:numPr>
           <w:ilvl w:val="0"/>
-          <w:numId w:val="2"/>
+          <w:numId w:val="14"/>
         </w:numPr>
         <w:rPr>
           <w:b/>
@@ -1902,7 +2001,7 @@
         <w:pStyle w:val="ListParagraph"/>
         <w:numPr>
           <w:ilvl w:val="0"/>
-          <w:numId w:val="2"/>
+          <w:numId w:val="14"/>
         </w:numPr>
         <w:rPr>
           <w:b/>
@@ -1927,7 +2026,7 @@
         <w:pStyle w:val="ListParagraph"/>
         <w:numPr>
           <w:ilvl w:val="0"/>
-          <w:numId w:val="2"/>
+          <w:numId w:val="14"/>
         </w:numPr>
         <w:rPr>
           <w:b/>
@@ -1952,7 +2051,7 @@
         <w:pStyle w:val="ListParagraph"/>
         <w:numPr>
           <w:ilvl w:val="0"/>
-          <w:numId w:val="2"/>
+          <w:numId w:val="14"/>
         </w:numPr>
         <w:rPr>
           <w:b/>
@@ -1977,7 +2076,7 @@
         <w:pStyle w:val="ListParagraph"/>
         <w:numPr>
           <w:ilvl w:val="0"/>
-          <w:numId w:val="2"/>
+          <w:numId w:val="14"/>
         </w:numPr>
         <w:rPr>
           <w:b/>
@@ -2002,7 +2101,7 @@
         <w:pStyle w:val="ListParagraph"/>
         <w:numPr>
           <w:ilvl w:val="0"/>
-          <w:numId w:val="2"/>
+          <w:numId w:val="14"/>
         </w:numPr>
         <w:rPr>
           <w:b/>
@@ -2027,7 +2126,7 @@
         <w:pStyle w:val="ListParagraph"/>
         <w:numPr>
           <w:ilvl w:val="0"/>
-          <w:numId w:val="2"/>
+          <w:numId w:val="14"/>
         </w:numPr>
         <w:rPr>
           <w:b/>
@@ -2052,7 +2151,7 @@
         <w:pStyle w:val="ListParagraph"/>
         <w:numPr>
           <w:ilvl w:val="0"/>
-          <w:numId w:val="2"/>
+          <w:numId w:val="14"/>
         </w:numPr>
         <w:rPr>
           <w:sz w:val="28"/>
@@ -2222,6 +2321,18 @@
     <w:p>
       <w:pPr>
         <w:pStyle w:val="ListParagraph"/>
+        <w:jc w:val="both"/>
+        <w:rPr>
+          <w:b/>
+          <w:bCs/>
+          <w:sz w:val="28"/>
+          <w:szCs w:val="28"/>
+        </w:rPr>
+      </w:pPr>
+    </w:p>
+    <w:p>
+      <w:pPr>
+        <w:pStyle w:val="ListParagraph"/>
         <w:numPr>
           <w:ilvl w:val="0"/>
           <w:numId w:val="13"/>
@@ -2242,6 +2353,7 @@
           <w:szCs w:val="28"/>
           <w:lang w:val="en-US"/>
         </w:rPr>
+        <w:lastRenderedPageBreak/>
         <w:t>Billing</w:t>
       </w:r>
       <w:r>
@@ -2277,8 +2389,34 @@
           <w:sz w:val="28"/>
           <w:szCs w:val="28"/>
         </w:rPr>
-        <w:t xml:space="preserve"> Από την στιγμή που έχει δημιουργηθεί λογαριασμός χρήστη και ο χρήστης αυτός φτάσει στο στάδιο καταχώρησης μιας παραγγελίας είναι απαραίτητο να αποθηκευτούν στοιχεία πληρωμής και παράδοσης παραγγελίας.</w:t>
-      </w:r>
+        <w:t xml:space="preserve"> Από την στιγμή που έχει δημιουργηθεί λογαριασμός χρήστη και ο χρήστης αυτός φτάσει στο στάδιο καταχώρησης μιας παραγγελίας είναι απαραίτητο να αποθηκευτούν στοιχεία πληρωμής και παράδοσης</w:t>
+      </w:r>
+      <w:r>
+        <w:rPr>
+          <w:sz w:val="28"/>
+          <w:szCs w:val="28"/>
+        </w:rPr>
+        <w:t xml:space="preserve"> </w:t>
+      </w:r>
+      <w:r>
+        <w:rPr>
+          <w:sz w:val="28"/>
+          <w:szCs w:val="28"/>
+        </w:rPr>
+        <w:t>παραγγελίας.</w:t>
+      </w:r>
+    </w:p>
+    <w:p>
+      <w:pPr>
+        <w:pStyle w:val="ListParagraph"/>
+        <w:jc w:val="both"/>
+        <w:rPr>
+          <w:b/>
+          <w:bCs/>
+          <w:sz w:val="28"/>
+          <w:szCs w:val="28"/>
+        </w:rPr>
+      </w:pPr>
     </w:p>
     <w:p>
       <w:pPr>
@@ -2298,7 +2436,6 @@
           <w:szCs w:val="28"/>
           <w:lang w:val="en-US"/>
         </w:rPr>
-        <w:lastRenderedPageBreak/>
         <w:t>Purchase</w:t>
       </w:r>
       <w:r>
@@ -2315,35 +2452,53 @@
           <w:sz w:val="28"/>
           <w:szCs w:val="28"/>
         </w:rPr>
-        <w:t xml:space="preserve"> Από την στιγμή που έχουν καταχωρηθεί τα στοιχεία πληρωμής και ο χρήστης προχώρησε στο στάδιο ολοκλήρωσης μιας παραγγελίας, η παραγγελία αυτή έχει αποθηκευτεί. Για μία αγορά είναι απαραίτητο να γνωρίζουμε τον τρόπο πληρωμής</w:t>
-      </w:r>
-      <w:r>
-        <w:rPr>
-          <w:sz w:val="28"/>
-          <w:szCs w:val="28"/>
-        </w:rPr>
-        <w:t xml:space="preserve">: </w:t>
-      </w:r>
-      <w:r>
-        <w:rPr>
-          <w:b/>
-          <w:bCs/>
-          <w:sz w:val="28"/>
-          <w:szCs w:val="28"/>
-          <w:lang w:val="en-US"/>
-        </w:rPr>
-        <w:t>Credit</w:t>
-      </w:r>
-      <w:r>
-        <w:rPr>
-          <w:b/>
-          <w:bCs/>
-          <w:sz w:val="28"/>
-          <w:szCs w:val="28"/>
-        </w:rPr>
-        <w:t xml:space="preserve"> (Πίστωση)</w:t>
+        <w:t xml:space="preserve"> Από την στιγμή που έχουν καταχωρηθεί τα στοιχεία πληρωμής και ο χρήστης προχώρησε στο στάδιο ολοκλήρωσης μιας παραγγελίας, η παραγγελία αυτή έχει αποθηκευτεί. </w:t>
       </w:r>
       <w:bookmarkEnd w:id="2"/>
+      <w:r>
+        <w:rPr>
+          <w:sz w:val="28"/>
+          <w:szCs w:val="28"/>
+        </w:rPr>
+        <w:t xml:space="preserve">Για κάθε αγορά ο μοναδικός υποστηριζόμενος τρόπος πληρωμής είναι με χρήση τραπεζικού </w:t>
+      </w:r>
+      <w:r>
+        <w:rPr>
+          <w:sz w:val="28"/>
+          <w:szCs w:val="28"/>
+          <w:lang w:val="en-US"/>
+        </w:rPr>
+        <w:t>API</w:t>
+      </w:r>
+      <w:r>
+        <w:rPr>
+          <w:sz w:val="28"/>
+          <w:szCs w:val="28"/>
+        </w:rPr>
+        <w:t xml:space="preserve"> </w:t>
+      </w:r>
+      <w:r>
+        <w:rPr>
+          <w:sz w:val="28"/>
+          <w:szCs w:val="28"/>
+        </w:rPr>
+        <w:t xml:space="preserve">με το οποίο επικοινωνεί ο </w:t>
+      </w:r>
+      <w:r>
+        <w:rPr>
+          <w:sz w:val="28"/>
+          <w:szCs w:val="28"/>
+          <w:lang w:val="en-US"/>
+        </w:rPr>
+        <w:t>server</w:t>
+      </w:r>
+      <w:r>
+        <w:rPr>
+          <w:sz w:val="28"/>
+          <w:szCs w:val="28"/>
+        </w:rPr>
+        <w:t xml:space="preserve"> για την επιβεβαίωση πληρωμής.</w:t>
+      </w:r>
       <w:r>
         <w:rPr>
           <w:b/>
@@ -2591,9 +2746,20 @@
     <w:p>
       <w:pPr>
         <w:pStyle w:val="ListParagraph"/>
+        <w:ind w:left="0"/>
+        <w:jc w:val="both"/>
+        <w:rPr>
+          <w:sz w:val="28"/>
+          <w:szCs w:val="28"/>
+        </w:rPr>
+      </w:pPr>
+    </w:p>
+    <w:p>
+      <w:pPr>
+        <w:pStyle w:val="ListParagraph"/>
         <w:numPr>
           <w:ilvl w:val="0"/>
-          <w:numId w:val="2"/>
+          <w:numId w:val="15"/>
         </w:numPr>
         <w:rPr>
           <w:sz w:val="28"/>
@@ -2616,7 +2782,7 @@
         <w:pStyle w:val="ListParagraph"/>
         <w:numPr>
           <w:ilvl w:val="0"/>
-          <w:numId w:val="2"/>
+          <w:numId w:val="15"/>
         </w:numPr>
         <w:rPr>
           <w:sz w:val="28"/>
@@ -2639,7 +2805,7 @@
         <w:pStyle w:val="ListParagraph"/>
         <w:numPr>
           <w:ilvl w:val="0"/>
-          <w:numId w:val="2"/>
+          <w:numId w:val="15"/>
         </w:numPr>
         <w:rPr>
           <w:sz w:val="28"/>
@@ -3033,6 +3199,14 @@
     </w:p>
     <w:p>
       <w:pPr>
+        <w:rPr>
+          <w:sz w:val="28"/>
+          <w:szCs w:val="28"/>
+        </w:rPr>
+      </w:pPr>
+    </w:p>
+    <w:p>
+      <w:pPr>
         <w:pStyle w:val="ListParagraph"/>
         <w:numPr>
           <w:ilvl w:val="0"/>
@@ -3052,6 +3226,7 @@
           <w:szCs w:val="28"/>
           <w:lang w:val="en-US"/>
         </w:rPr>
+        <w:lastRenderedPageBreak/>
         <w:t>Spell</w:t>
       </w:r>
       <w:r>
@@ -3284,15 +3459,23 @@
           <w:sz w:val="28"/>
           <w:szCs w:val="28"/>
         </w:rPr>
-        <w:t xml:space="preserve">διασπάστηκε σε δύο υποκλάσεις με σκοπό να κατηγοριοποιηθούν. Η κατηγοριοποίηση αυτή αφορά τους χρήστες που έχουν μπει </w:t>
-      </w:r>
-      <w:r>
-        <w:rPr>
-          <w:sz w:val="28"/>
-          <w:szCs w:val="28"/>
-        </w:rPr>
-        <w:lastRenderedPageBreak/>
-        <w:t xml:space="preserve">σε </w:t>
+        <w:t xml:space="preserve">διασπάστηκε σε δύο </w:t>
+      </w:r>
+      <w:proofErr w:type="spellStart"/>
+      <w:r>
+        <w:rPr>
+          <w:sz w:val="28"/>
+          <w:szCs w:val="28"/>
+        </w:rPr>
+        <w:t>υποκλάσεις</w:t>
+      </w:r>
+      <w:proofErr w:type="spellEnd"/>
+      <w:r>
+        <w:rPr>
+          <w:sz w:val="28"/>
+          <w:szCs w:val="28"/>
+        </w:rPr>
+        <w:t xml:space="preserve"> με σκοπό να κατηγοριοποιηθούν. Η κατηγοριοποίηση αυτή αφορά τους χρήστες που έχουν μπει σε </w:t>
       </w:r>
       <w:r>
         <w:rPr>
@@ -3511,69 +3694,16 @@
         </w:rPr>
         <w:t>Dependent Components</w:t>
       </w:r>
-    </w:p>
-    <w:p>
-      <w:pPr>
-        <w:rPr>
-          <w:b/>
-          <w:bCs/>
-          <w:sz w:val="28"/>
-          <w:szCs w:val="28"/>
-        </w:rPr>
-      </w:pPr>
       <w:bookmarkStart w:id="3" w:name="_Hlk168095270"/>
-      <w:r>
-        <w:rPr>
-          <w:b/>
-          <w:bCs/>
-          <w:sz w:val="28"/>
-          <w:szCs w:val="28"/>
-          <w:highlight w:val="green"/>
-        </w:rPr>
-        <w:t xml:space="preserve">Επιπλέον κλάσεις που προστέθηκαν κατά την διάρκεια της διαμόρφωσης του </w:t>
-      </w:r>
-      <w:r>
-        <w:rPr>
-          <w:b/>
-          <w:bCs/>
-          <w:sz w:val="28"/>
-          <w:szCs w:val="28"/>
-          <w:highlight w:val="green"/>
-          <w:lang w:val="en-US"/>
-        </w:rPr>
-        <w:t>Class</w:t>
-      </w:r>
-      <w:r>
-        <w:rPr>
-          <w:b/>
-          <w:bCs/>
-          <w:sz w:val="28"/>
-          <w:szCs w:val="28"/>
-          <w:highlight w:val="green"/>
-        </w:rPr>
-        <w:t xml:space="preserve"> </w:t>
-      </w:r>
-      <w:r>
-        <w:rPr>
-          <w:b/>
-          <w:bCs/>
-          <w:sz w:val="28"/>
-          <w:szCs w:val="28"/>
-          <w:highlight w:val="green"/>
-          <w:lang w:val="en-US"/>
-        </w:rPr>
-        <w:t>Diagram</w:t>
-      </w:r>
-      <w:r>
-        <w:rPr>
-          <w:b/>
-          <w:bCs/>
-          <w:sz w:val="28"/>
-          <w:szCs w:val="28"/>
-          <w:highlight w:val="green"/>
-        </w:rPr>
-        <w:t>:</w:t>
-      </w:r>
+    </w:p>
+    <w:p>
+      <w:pPr>
+        <w:pStyle w:val="ListParagraph"/>
+        <w:rPr>
+          <w:sz w:val="28"/>
+          <w:szCs w:val="28"/>
+        </w:rPr>
+      </w:pPr>
     </w:p>
     <w:p>
       <w:pPr>
@@ -3711,6 +3841,15 @@
     <w:p>
       <w:pPr>
         <w:pStyle w:val="ListParagraph"/>
+        <w:rPr>
+          <w:sz w:val="28"/>
+          <w:szCs w:val="28"/>
+        </w:rPr>
+      </w:pPr>
+    </w:p>
+    <w:p>
+      <w:pPr>
+        <w:pStyle w:val="ListParagraph"/>
         <w:numPr>
           <w:ilvl w:val="0"/>
           <w:numId w:val="13"/>
@@ -3883,6 +4022,20 @@
         </w:rPr>
         <w:t>:</w:t>
       </w:r>
+    </w:p>
+    <w:p>
+      <w:pPr>
+        <w:pStyle w:val="ListParagraph"/>
+        <w:ind w:left="360"/>
+        <w:rPr>
+          <w:b/>
+          <w:bCs/>
+          <w:i/>
+          <w:iCs/>
+          <w:sz w:val="28"/>
+          <w:szCs w:val="28"/>
+        </w:rPr>
+      </w:pPr>
     </w:p>
     <w:p>
       <w:pPr>
@@ -3970,6 +4123,16 @@
     <w:p>
       <w:pPr>
         <w:pStyle w:val="ListParagraph"/>
+        <w:jc w:val="both"/>
+        <w:rPr>
+          <w:sz w:val="28"/>
+          <w:szCs w:val="28"/>
+        </w:rPr>
+      </w:pPr>
+    </w:p>
+    <w:p>
+      <w:pPr>
+        <w:pStyle w:val="ListParagraph"/>
         <w:numPr>
           <w:ilvl w:val="0"/>
           <w:numId w:val="8"/>
@@ -4200,11 +4363,21 @@
     </w:p>
     <w:p>
       <w:pPr>
-        <w:ind w:firstLine="360"/>
-        <w:rPr>
-          <w:sz w:val="28"/>
-          <w:szCs w:val="28"/>
-          <w:lang w:val="en-US"/>
+        <w:pStyle w:val="ListParagraph"/>
+        <w:ind w:left="360"/>
+        <w:rPr>
+          <w:sz w:val="28"/>
+          <w:szCs w:val="28"/>
+        </w:rPr>
+      </w:pPr>
+    </w:p>
+    <w:p>
+      <w:pPr>
+        <w:pStyle w:val="ListParagraph"/>
+        <w:ind w:left="360"/>
+        <w:rPr>
+          <w:sz w:val="28"/>
+          <w:szCs w:val="28"/>
         </w:rPr>
       </w:pPr>
       <w:r>
@@ -4227,56 +4400,7 @@
           <w:sz w:val="28"/>
           <w:szCs w:val="28"/>
         </w:rPr>
-        <w:t xml:space="preserve"> θα περιλαμβάνει:</w:t>
-      </w:r>
-    </w:p>
-    <w:p>
-      <w:pPr>
-        <w:pStyle w:val="ListParagraph"/>
-        <w:numPr>
-          <w:ilvl w:val="0"/>
-          <w:numId w:val="8"/>
-        </w:numPr>
-        <w:rPr>
-          <w:sz w:val="28"/>
-          <w:szCs w:val="28"/>
-          <w:lang w:val="en-US"/>
-        </w:rPr>
-      </w:pPr>
-      <w:r>
-        <w:rPr>
-          <w:sz w:val="28"/>
-          <w:szCs w:val="28"/>
-        </w:rPr>
-        <w:t xml:space="preserve">Μοναδικό </w:t>
-      </w:r>
-      <w:r>
-        <w:rPr>
-          <w:sz w:val="28"/>
-          <w:szCs w:val="28"/>
-          <w:lang w:val="en-US"/>
-        </w:rPr>
-        <w:t>id.</w:t>
-      </w:r>
-    </w:p>
-    <w:p>
-      <w:pPr>
-        <w:pStyle w:val="ListParagraph"/>
-        <w:numPr>
-          <w:ilvl w:val="0"/>
-          <w:numId w:val="8"/>
-        </w:numPr>
-        <w:rPr>
-          <w:sz w:val="28"/>
-          <w:szCs w:val="28"/>
-        </w:rPr>
-      </w:pPr>
-      <w:r>
-        <w:rPr>
-          <w:sz w:val="28"/>
-          <w:szCs w:val="28"/>
-        </w:rPr>
-        <w:t xml:space="preserve">Λίστα με όλα τα </w:t>
+        <w:t xml:space="preserve"> θα περιλαμβάνει πεδία για όλα τα </w:t>
       </w:r>
       <w:r>
         <w:rPr>
@@ -4291,273 +4415,7 @@
           <w:sz w:val="28"/>
           <w:szCs w:val="28"/>
         </w:rPr>
-        <w:t xml:space="preserve"> που το σχηματίζουν</w:t>
-      </w:r>
-      <w:r>
-        <w:rPr>
-          <w:sz w:val="28"/>
-          <w:szCs w:val="28"/>
-        </w:rPr>
-        <w:t>.</w:t>
-      </w:r>
-    </w:p>
-    <w:p>
-      <w:pPr>
-        <w:ind w:left="360"/>
-        <w:jc w:val="both"/>
-        <w:rPr>
-          <w:sz w:val="28"/>
-          <w:szCs w:val="28"/>
-        </w:rPr>
-      </w:pPr>
-      <w:r>
-        <w:rPr>
-          <w:b/>
-          <w:bCs/>
-          <w:sz w:val="28"/>
-          <w:szCs w:val="28"/>
-          <w:highlight w:val="green"/>
-          <w:u w:val="single"/>
-        </w:rPr>
-        <w:t>Σημαντική αλλαγή στ</w:t>
-      </w:r>
-      <w:r>
-        <w:rPr>
-          <w:b/>
-          <w:bCs/>
-          <w:sz w:val="28"/>
-          <w:szCs w:val="28"/>
-          <w:highlight w:val="green"/>
-          <w:u w:val="single"/>
-        </w:rPr>
-        <w:t>α χαρ</w:t>
-      </w:r>
-      <w:r>
-        <w:rPr>
-          <w:b/>
-          <w:bCs/>
-          <w:sz w:val="28"/>
-          <w:szCs w:val="28"/>
-          <w:highlight w:val="green"/>
-          <w:u w:val="single"/>
-        </w:rPr>
-        <w:t>ακ</w:t>
-      </w:r>
-      <w:r>
-        <w:rPr>
-          <w:b/>
-          <w:bCs/>
-          <w:sz w:val="28"/>
-          <w:szCs w:val="28"/>
-          <w:highlight w:val="green"/>
-          <w:u w:val="single"/>
-        </w:rPr>
-        <w:t>τ</w:t>
-      </w:r>
-      <w:r>
-        <w:rPr>
-          <w:b/>
-          <w:bCs/>
-          <w:sz w:val="28"/>
-          <w:szCs w:val="28"/>
-          <w:highlight w:val="green"/>
-          <w:u w:val="single"/>
-        </w:rPr>
-        <w:t>η</w:t>
-      </w:r>
-      <w:r>
-        <w:rPr>
-          <w:b/>
-          <w:bCs/>
-          <w:sz w:val="28"/>
-          <w:szCs w:val="28"/>
-          <w:highlight w:val="green"/>
-          <w:u w:val="single"/>
-        </w:rPr>
-        <w:t>ριστικά της</w:t>
-      </w:r>
-      <w:r>
-        <w:rPr>
-          <w:b/>
-          <w:bCs/>
-          <w:sz w:val="28"/>
-          <w:szCs w:val="28"/>
-          <w:highlight w:val="green"/>
-          <w:u w:val="single"/>
-        </w:rPr>
-        <w:t xml:space="preserve"> κλάση</w:t>
-      </w:r>
-      <w:r>
-        <w:rPr>
-          <w:b/>
-          <w:bCs/>
-          <w:sz w:val="28"/>
-          <w:szCs w:val="28"/>
-          <w:highlight w:val="green"/>
-          <w:u w:val="single"/>
-        </w:rPr>
-        <w:t>ς</w:t>
-      </w:r>
-      <w:r>
-        <w:rPr>
-          <w:b/>
-          <w:bCs/>
-          <w:sz w:val="28"/>
-          <w:szCs w:val="28"/>
-          <w:highlight w:val="green"/>
-          <w:u w:val="single"/>
-        </w:rPr>
-        <w:t xml:space="preserve"> </w:t>
-      </w:r>
-      <w:r>
-        <w:rPr>
-          <w:b/>
-          <w:bCs/>
-          <w:sz w:val="28"/>
-          <w:szCs w:val="28"/>
-          <w:highlight w:val="green"/>
-          <w:u w:val="single"/>
-          <w:lang w:val="en-US"/>
-        </w:rPr>
-        <w:t>Build</w:t>
-      </w:r>
-      <w:r>
-        <w:rPr>
-          <w:b/>
-          <w:bCs/>
-          <w:sz w:val="28"/>
-          <w:szCs w:val="28"/>
-          <w:highlight w:val="green"/>
-          <w:u w:val="single"/>
-        </w:rPr>
-        <w:t>:</w:t>
-      </w:r>
-      <w:r>
-        <w:rPr>
-          <w:b/>
-          <w:bCs/>
-          <w:sz w:val="28"/>
-          <w:szCs w:val="28"/>
-          <w:highlight w:val="green"/>
-        </w:rPr>
-        <w:t xml:space="preserve"> </w:t>
-      </w:r>
-      <w:r>
-        <w:rPr>
-          <w:sz w:val="28"/>
-          <w:szCs w:val="28"/>
-          <w:highlight w:val="green"/>
-        </w:rPr>
-        <w:t xml:space="preserve">Διαπιστώθηκε πως αποθηκεύοντας μια απλή λίστα με όλα τα </w:t>
-      </w:r>
-      <w:r>
-        <w:rPr>
-          <w:sz w:val="28"/>
-          <w:szCs w:val="28"/>
-          <w:highlight w:val="green"/>
-          <w:lang w:val="en-US"/>
-        </w:rPr>
-        <w:t>components</w:t>
-      </w:r>
-      <w:r>
-        <w:rPr>
-          <w:sz w:val="28"/>
-          <w:szCs w:val="28"/>
-          <w:highlight w:val="green"/>
-        </w:rPr>
-        <w:t xml:space="preserve"> από τα οποία αποτελείται ένα </w:t>
-      </w:r>
-      <w:r>
-        <w:rPr>
-          <w:sz w:val="28"/>
-          <w:szCs w:val="28"/>
-          <w:highlight w:val="green"/>
-          <w:lang w:val="en-US"/>
-        </w:rPr>
-        <w:t>build</w:t>
-      </w:r>
-      <w:r>
-        <w:rPr>
-          <w:sz w:val="28"/>
-          <w:szCs w:val="28"/>
-          <w:highlight w:val="green"/>
-        </w:rPr>
-        <w:t xml:space="preserve"> δεν θα είναι εύκολη η υλοποίηση ελέγχου συμβατότητας των </w:t>
-      </w:r>
-      <w:r>
-        <w:rPr>
-          <w:sz w:val="28"/>
-          <w:szCs w:val="28"/>
-          <w:highlight w:val="green"/>
-          <w:lang w:val="en-US"/>
-        </w:rPr>
-        <w:t>components</w:t>
-      </w:r>
-      <w:r>
-        <w:rPr>
-          <w:sz w:val="28"/>
-          <w:szCs w:val="28"/>
-          <w:highlight w:val="green"/>
-        </w:rPr>
-        <w:t xml:space="preserve"> μεταξύ τους. Συνεπώς, αποφασίστηκε πως κάθε </w:t>
-      </w:r>
-      <w:r>
-        <w:rPr>
-          <w:sz w:val="28"/>
-          <w:szCs w:val="28"/>
-          <w:highlight w:val="green"/>
-          <w:lang w:val="en-US"/>
-        </w:rPr>
-        <w:t>component</w:t>
-      </w:r>
-      <w:r>
-        <w:rPr>
-          <w:sz w:val="28"/>
-          <w:szCs w:val="28"/>
-          <w:highlight w:val="green"/>
-        </w:rPr>
-        <w:t xml:space="preserve"> θα αποτελεί ξεχωριστό </w:t>
-      </w:r>
-      <w:r>
-        <w:rPr>
-          <w:sz w:val="28"/>
-          <w:szCs w:val="28"/>
-          <w:highlight w:val="green"/>
-          <w:lang w:val="en-US"/>
-        </w:rPr>
-        <w:t>attribute</w:t>
-      </w:r>
-      <w:r>
-        <w:rPr>
-          <w:sz w:val="28"/>
-          <w:szCs w:val="28"/>
-          <w:highlight w:val="green"/>
-        </w:rPr>
-        <w:t xml:space="preserve"> της κλάσης </w:t>
-      </w:r>
-      <w:r>
-        <w:rPr>
-          <w:sz w:val="28"/>
-          <w:szCs w:val="28"/>
-          <w:highlight w:val="green"/>
-          <w:lang w:val="en-US"/>
-        </w:rPr>
-        <w:t>Build</w:t>
-      </w:r>
-      <w:r>
-        <w:rPr>
-          <w:sz w:val="28"/>
-          <w:szCs w:val="28"/>
-          <w:highlight w:val="green"/>
-        </w:rPr>
-        <w:t>.</w:t>
-      </w:r>
-      <w:r>
-        <w:rPr>
-          <w:sz w:val="28"/>
-          <w:szCs w:val="28"/>
-        </w:rPr>
-        <w:t xml:space="preserve">  </w:t>
+        <w:t xml:space="preserve"> που το σχηματίζουν.</w:t>
       </w:r>
     </w:p>
     <w:p>
@@ -4583,6 +4441,7 @@
           <w:sz w:val="28"/>
           <w:szCs w:val="28"/>
         </w:rPr>
+        <w:lastRenderedPageBreak/>
         <w:t>Χαρακτηριστικά κλάσης</w:t>
       </w:r>
       <w:r>
@@ -4634,7 +4493,6 @@
           <w:sz w:val="28"/>
           <w:szCs w:val="28"/>
         </w:rPr>
-        <w:lastRenderedPageBreak/>
         <w:t xml:space="preserve">Στην κλάση </w:t>
       </w:r>
       <w:r>
@@ -4652,6 +4510,16 @@
         </w:rPr>
         <w:t xml:space="preserve"> δόθηκαν χαρακτηριστικά που ουσιαστικά το καθιστούν προϊόν (δηλ. όνομα, εικόνα, περιγραφή, κατασκευαστής, τιμή)</w:t>
       </w:r>
+    </w:p>
+    <w:p>
+      <w:pPr>
+        <w:pStyle w:val="ListParagraph"/>
+        <w:jc w:val="both"/>
+        <w:rPr>
+          <w:sz w:val="28"/>
+          <w:szCs w:val="28"/>
+        </w:rPr>
+      </w:pPr>
     </w:p>
     <w:p>
       <w:pPr>
@@ -4820,8 +4688,18 @@
           <w:sz w:val="28"/>
           <w:szCs w:val="28"/>
         </w:rPr>
-        <w:t xml:space="preserve">. </w:t>
-      </w:r>
+        <w:t>.</w:t>
+      </w:r>
+    </w:p>
+    <w:p>
+      <w:pPr>
+        <w:pStyle w:val="ListParagraph"/>
+        <w:jc w:val="both"/>
+        <w:rPr>
+          <w:sz w:val="28"/>
+          <w:szCs w:val="28"/>
+        </w:rPr>
+      </w:pPr>
     </w:p>
     <w:p>
       <w:pPr>
@@ -4954,6 +4832,16 @@
     <w:p>
       <w:pPr>
         <w:pStyle w:val="ListParagraph"/>
+        <w:jc w:val="both"/>
+        <w:rPr>
+          <w:sz w:val="28"/>
+          <w:szCs w:val="28"/>
+        </w:rPr>
+      </w:pPr>
+    </w:p>
+    <w:p>
+      <w:pPr>
+        <w:pStyle w:val="ListParagraph"/>
         <w:numPr>
           <w:ilvl w:val="0"/>
           <w:numId w:val="7"/>
@@ -5046,6 +4934,16 @@
     <w:p>
       <w:pPr>
         <w:pStyle w:val="ListParagraph"/>
+        <w:jc w:val="both"/>
+        <w:rPr>
+          <w:sz w:val="28"/>
+          <w:szCs w:val="28"/>
+        </w:rPr>
+      </w:pPr>
+    </w:p>
+    <w:p>
+      <w:pPr>
+        <w:pStyle w:val="ListParagraph"/>
         <w:numPr>
           <w:ilvl w:val="0"/>
           <w:numId w:val="7"/>
@@ -5168,6 +5066,16 @@
     <w:p>
       <w:pPr>
         <w:pStyle w:val="ListParagraph"/>
+        <w:jc w:val="both"/>
+        <w:rPr>
+          <w:sz w:val="28"/>
+          <w:szCs w:val="28"/>
+        </w:rPr>
+      </w:pPr>
+    </w:p>
+    <w:p>
+      <w:pPr>
+        <w:pStyle w:val="ListParagraph"/>
         <w:numPr>
           <w:ilvl w:val="0"/>
           <w:numId w:val="7"/>
@@ -5315,6 +5223,7 @@
           <w:szCs w:val="28"/>
         </w:rPr>
       </w:pPr>
+      <w:proofErr w:type="spellStart"/>
       <w:r>
         <w:rPr>
           <w:b/>
@@ -5325,6 +5234,7 @@
         </w:rPr>
         <w:t>isLoggedIn</w:t>
       </w:r>
+      <w:proofErr w:type="spellEnd"/>
       <w:r>
         <w:rPr>
           <w:b/>
@@ -5363,6 +5273,17 @@
         </w:rPr>
         <w:t>του.</w:t>
       </w:r>
+    </w:p>
+    <w:p>
+      <w:pPr>
+        <w:pStyle w:val="ListParagraph"/>
+        <w:ind w:left="1440"/>
+        <w:jc w:val="both"/>
+        <w:rPr>
+          <w:sz w:val="28"/>
+          <w:szCs w:val="28"/>
+        </w:rPr>
+      </w:pPr>
     </w:p>
     <w:p>
       <w:pPr>
@@ -5401,6 +5322,7 @@
           <w:szCs w:val="28"/>
         </w:rPr>
       </w:pPr>
+      <w:proofErr w:type="spellStart"/>
       <w:r>
         <w:rPr>
           <w:b/>
@@ -5411,6 +5333,7 @@
         </w:rPr>
         <w:t>isValid</w:t>
       </w:r>
+      <w:proofErr w:type="spellEnd"/>
       <w:r>
         <w:rPr>
           <w:b/>
@@ -5427,6 +5350,30 @@
         </w:rPr>
         <w:t>Ελέγχει εάν τα στοιχεία που έχουν συμπληρωθεί από τον χρήστη είναι ορθά και έχουν την κατάλληλη μορφή.</w:t>
       </w:r>
+    </w:p>
+    <w:p>
+      <w:pPr>
+        <w:pStyle w:val="ListParagraph"/>
+        <w:ind w:left="1440"/>
+        <w:jc w:val="both"/>
+        <w:rPr>
+          <w:b/>
+          <w:bCs/>
+          <w:sz w:val="28"/>
+          <w:szCs w:val="28"/>
+        </w:rPr>
+      </w:pPr>
+    </w:p>
+    <w:p>
+      <w:pPr>
+        <w:pStyle w:val="ListParagraph"/>
+        <w:ind w:left="1440"/>
+        <w:jc w:val="both"/>
+        <w:rPr>
+          <w:sz w:val="28"/>
+          <w:szCs w:val="28"/>
+        </w:rPr>
+      </w:pPr>
     </w:p>
     <w:p>
       <w:pPr>
@@ -5449,6 +5396,7 @@
           <w:szCs w:val="28"/>
           <w:lang w:val="en-US"/>
         </w:rPr>
+        <w:lastRenderedPageBreak/>
         <w:t>Purchase:</w:t>
       </w:r>
     </w:p>
@@ -5465,6 +5413,7 @@
           <w:szCs w:val="28"/>
         </w:rPr>
       </w:pPr>
+      <w:proofErr w:type="spellStart"/>
       <w:r>
         <w:rPr>
           <w:b/>
@@ -5475,6 +5424,7 @@
         </w:rPr>
         <w:t>placeOrder</w:t>
       </w:r>
+      <w:proofErr w:type="spellEnd"/>
       <w:r>
         <w:rPr>
           <w:b/>
@@ -5491,6 +5441,17 @@
         </w:rPr>
         <w:t>Μόλις έχουν συμπληρωθεί τα απαραίτητα στοιχεία και ο χρήστης είναι έτοιμος να ολοκληρώσει την παραγγελία του καλείται η μέθοδος αυτή.</w:t>
       </w:r>
+    </w:p>
+    <w:p>
+      <w:pPr>
+        <w:pStyle w:val="ListParagraph"/>
+        <w:ind w:left="1440"/>
+        <w:jc w:val="both"/>
+        <w:rPr>
+          <w:sz w:val="28"/>
+          <w:szCs w:val="28"/>
+        </w:rPr>
+      </w:pPr>
     </w:p>
     <w:p>
       <w:pPr>
@@ -5529,6 +5490,7 @@
           <w:szCs w:val="28"/>
         </w:rPr>
       </w:pPr>
+      <w:proofErr w:type="spellStart"/>
       <w:r>
         <w:rPr>
           <w:b/>
@@ -5539,6 +5501,7 @@
         </w:rPr>
         <w:t>inLibrary</w:t>
       </w:r>
+      <w:proofErr w:type="spellEnd"/>
       <w:r>
         <w:rPr>
           <w:b/>
@@ -5657,6 +5620,17 @@
         </w:rPr>
         <w:t>.</w:t>
       </w:r>
+    </w:p>
+    <w:p>
+      <w:pPr>
+        <w:pStyle w:val="ListParagraph"/>
+        <w:ind w:left="1440"/>
+        <w:jc w:val="both"/>
+        <w:rPr>
+          <w:sz w:val="28"/>
+          <w:szCs w:val="28"/>
+        </w:rPr>
+      </w:pPr>
     </w:p>
     <w:p>
       <w:pPr>
@@ -5679,7 +5653,6 @@
           <w:szCs w:val="28"/>
           <w:lang w:val="en-US"/>
         </w:rPr>
-        <w:lastRenderedPageBreak/>
         <w:t>Rating:</w:t>
       </w:r>
     </w:p>
@@ -5696,6 +5669,7 @@
           <w:szCs w:val="28"/>
         </w:rPr>
       </w:pPr>
+      <w:proofErr w:type="spellStart"/>
       <w:r>
         <w:rPr>
           <w:b/>
@@ -5706,6 +5680,7 @@
         </w:rPr>
         <w:t>updateRating</w:t>
       </w:r>
+      <w:proofErr w:type="spellEnd"/>
       <w:r>
         <w:rPr>
           <w:b/>
@@ -5766,6 +5741,17 @@
         </w:rPr>
         <w:t>ως προς τις αξιολογήσεις.</w:t>
       </w:r>
+    </w:p>
+    <w:p>
+      <w:pPr>
+        <w:pStyle w:val="ListParagraph"/>
+        <w:ind w:left="1440"/>
+        <w:jc w:val="both"/>
+        <w:rPr>
+          <w:sz w:val="28"/>
+          <w:szCs w:val="28"/>
+        </w:rPr>
+      </w:pPr>
     </w:p>
     <w:p>
       <w:pPr>
@@ -5804,6 +5790,7 @@
           <w:szCs w:val="28"/>
         </w:rPr>
       </w:pPr>
+      <w:proofErr w:type="spellStart"/>
       <w:r>
         <w:rPr>
           <w:b/>
@@ -5814,6 +5801,7 @@
         </w:rPr>
         <w:t>spellCheck</w:t>
       </w:r>
+      <w:proofErr w:type="spellEnd"/>
       <w:r>
         <w:rPr>
           <w:b/>
@@ -5830,6 +5818,17 @@
         </w:rPr>
         <w:t>Ελέγχει την ορθότητα του προς υποβολή σχόλιο.</w:t>
       </w:r>
+    </w:p>
+    <w:p>
+      <w:pPr>
+        <w:pStyle w:val="ListParagraph"/>
+        <w:ind w:left="1440"/>
+        <w:jc w:val="both"/>
+        <w:rPr>
+          <w:sz w:val="28"/>
+          <w:szCs w:val="28"/>
+        </w:rPr>
+      </w:pPr>
     </w:p>
     <w:p>
       <w:pPr>
@@ -5868,6 +5867,7 @@
           <w:szCs w:val="28"/>
         </w:rPr>
       </w:pPr>
+      <w:proofErr w:type="spellStart"/>
       <w:r>
         <w:rPr>
           <w:b/>
@@ -5878,6 +5878,7 @@
         </w:rPr>
         <w:t>showBuilds</w:t>
       </w:r>
+      <w:proofErr w:type="spellEnd"/>
       <w:r>
         <w:rPr>
           <w:b/>
@@ -5916,6 +5917,17 @@
         </w:rPr>
         <w:t>καλείται η μέθοδος αυτή για να τα εμφανίσει.</w:t>
       </w:r>
+    </w:p>
+    <w:p>
+      <w:pPr>
+        <w:pStyle w:val="ListParagraph"/>
+        <w:ind w:left="1440"/>
+        <w:jc w:val="both"/>
+        <w:rPr>
+          <w:sz w:val="28"/>
+          <w:szCs w:val="28"/>
+        </w:rPr>
+      </w:pPr>
     </w:p>
     <w:p>
       <w:pPr>
@@ -5930,6 +5942,7 @@
           <w:szCs w:val="28"/>
         </w:rPr>
       </w:pPr>
+      <w:proofErr w:type="spellStart"/>
       <w:r>
         <w:rPr>
           <w:b/>
@@ -5940,6 +5953,7 @@
         </w:rPr>
         <w:t>postBuild</w:t>
       </w:r>
+      <w:proofErr w:type="spellEnd"/>
       <w:r>
         <w:rPr>
           <w:b/>
@@ -5978,6 +5992,17 @@
         </w:rPr>
         <w:t>που δημιουργείσαι καλείται η μέθοδος αυτή.</w:t>
       </w:r>
+    </w:p>
+    <w:p>
+      <w:pPr>
+        <w:pStyle w:val="ListParagraph"/>
+        <w:ind w:left="1440"/>
+        <w:jc w:val="both"/>
+        <w:rPr>
+          <w:sz w:val="28"/>
+          <w:szCs w:val="28"/>
+        </w:rPr>
+      </w:pPr>
     </w:p>
     <w:p>
       <w:pPr>
@@ -6016,6 +6041,7 @@
           <w:szCs w:val="28"/>
         </w:rPr>
       </w:pPr>
+      <w:proofErr w:type="spellStart"/>
       <w:r>
         <w:rPr>
           <w:b/>
@@ -6026,6 +6052,7 @@
         </w:rPr>
         <w:t>showQuestions</w:t>
       </w:r>
+      <w:proofErr w:type="spellEnd"/>
       <w:r>
         <w:rPr>
           <w:b/>
@@ -6064,6 +6091,17 @@
         </w:rPr>
         <w:t>για αρχάριους καλείται η μέθοδος αυτή για να εμφανίσει στον χρήστη το ερωτηματολόγιο που πρέπει να συμπληρώσει.</w:t>
       </w:r>
+    </w:p>
+    <w:p>
+      <w:pPr>
+        <w:pStyle w:val="ListParagraph"/>
+        <w:ind w:left="1440"/>
+        <w:jc w:val="both"/>
+        <w:rPr>
+          <w:sz w:val="28"/>
+          <w:szCs w:val="28"/>
+        </w:rPr>
+      </w:pPr>
     </w:p>
     <w:p>
       <w:pPr>
@@ -6102,6 +6140,7 @@
           <w:szCs w:val="28"/>
         </w:rPr>
       </w:pPr>
+      <w:proofErr w:type="spellStart"/>
       <w:r>
         <w:rPr>
           <w:b/>
@@ -6112,6 +6151,7 @@
         </w:rPr>
         <w:t>generateCandidate</w:t>
       </w:r>
+      <w:proofErr w:type="spellEnd"/>
       <w:r>
         <w:rPr>
           <w:b/>
@@ -6187,6 +6227,17 @@
         </w:rPr>
         <w:t>από τα οποία μπορεί να επιλέξει.</w:t>
       </w:r>
+    </w:p>
+    <w:p>
+      <w:pPr>
+        <w:pStyle w:val="ListParagraph"/>
+        <w:ind w:left="1440"/>
+        <w:jc w:val="both"/>
+        <w:rPr>
+          <w:sz w:val="28"/>
+          <w:szCs w:val="28"/>
+        </w:rPr>
+      </w:pPr>
     </w:p>
     <w:p>
       <w:pPr>
@@ -6201,6 +6252,7 @@
           <w:szCs w:val="28"/>
         </w:rPr>
       </w:pPr>
+      <w:proofErr w:type="spellStart"/>
       <w:r>
         <w:rPr>
           <w:b/>
@@ -6211,6 +6263,7 @@
         </w:rPr>
         <w:t>constraintsMet</w:t>
       </w:r>
+      <w:proofErr w:type="spellEnd"/>
       <w:r>
         <w:rPr>
           <w:b/>
@@ -6306,8 +6359,27 @@
           <w:sz w:val="28"/>
           <w:szCs w:val="28"/>
         </w:rPr>
-        <w:t>ωστόσο, πρέπει να τηρούνται κάποιοι περιορισμοί, οι οποίοι ελέγχονται μέσω της μεθόδου αυτής και είτε θα επιτρέπει είτε θα απαγορεύει τον χρήστη από το να προχωρήσει στο επόμενο βήμα.</w:t>
-      </w:r>
+        <w:t xml:space="preserve">ωστόσο, πρέπει να τηρούνται κάποιοι περιορισμοί, οι οποίοι </w:t>
+      </w:r>
+      <w:r>
+        <w:rPr>
+          <w:sz w:val="28"/>
+          <w:szCs w:val="28"/>
+        </w:rPr>
+        <w:lastRenderedPageBreak/>
+        <w:t>ελέγχονται μέσω της μεθόδου αυτής και είτε θα επιτρέπει είτε θα απαγορεύει τον χρήστη από το να προχωρήσει στο επόμενο βήμα.</w:t>
+      </w:r>
+    </w:p>
+    <w:p>
+      <w:pPr>
+        <w:pStyle w:val="ListParagraph"/>
+        <w:ind w:left="1440"/>
+        <w:jc w:val="both"/>
+        <w:rPr>
+          <w:sz w:val="28"/>
+          <w:szCs w:val="28"/>
+        </w:rPr>
+      </w:pPr>
     </w:p>
     <w:p>
       <w:pPr>
@@ -6322,6 +6394,7 @@
           <w:szCs w:val="28"/>
         </w:rPr>
       </w:pPr>
+      <w:proofErr w:type="spellStart"/>
       <w:r>
         <w:rPr>
           <w:b/>
@@ -6332,6 +6405,7 @@
         </w:rPr>
         <w:t>uploadComment</w:t>
       </w:r>
+      <w:proofErr w:type="spellEnd"/>
       <w:r>
         <w:rPr>
           <w:b/>
@@ -6363,6 +6437,17 @@
         </w:rPr>
         <w:t>, καλείται η μέθοδος αυτή για να ενημερώσει την λίστα των σχολίων.</w:t>
       </w:r>
+    </w:p>
+    <w:p>
+      <w:pPr>
+        <w:pStyle w:val="ListParagraph"/>
+        <w:ind w:left="1440"/>
+        <w:jc w:val="both"/>
+        <w:rPr>
+          <w:sz w:val="28"/>
+          <w:szCs w:val="28"/>
+        </w:rPr>
+      </w:pPr>
     </w:p>
     <w:p>
       <w:pPr>
@@ -6377,6 +6462,7 @@
           <w:szCs w:val="28"/>
         </w:rPr>
       </w:pPr>
+      <w:proofErr w:type="spellStart"/>
       <w:r>
         <w:rPr>
           <w:b/>
@@ -6387,6 +6473,7 @@
         </w:rPr>
         <w:t>increaseLikes</w:t>
       </w:r>
+      <w:proofErr w:type="spellEnd"/>
       <w:r>
         <w:rPr>
           <w:b/>
@@ -6491,6 +6578,17 @@
         </w:rPr>
         <w:t>αυτό.</w:t>
       </w:r>
+    </w:p>
+    <w:p>
+      <w:pPr>
+        <w:pStyle w:val="ListParagraph"/>
+        <w:ind w:left="1440"/>
+        <w:jc w:val="both"/>
+        <w:rPr>
+          <w:sz w:val="28"/>
+          <w:szCs w:val="28"/>
+        </w:rPr>
+      </w:pPr>
     </w:p>
     <w:p>
       <w:pPr>
@@ -6506,15 +6604,27 @@
           <w:lang w:val="en-US"/>
         </w:rPr>
       </w:pPr>
-      <w:r>
-        <w:rPr>
-          <w:b/>
-          <w:bCs/>
-          <w:sz w:val="28"/>
-          <w:szCs w:val="28"/>
-          <w:lang w:val="en-US"/>
-        </w:rPr>
-        <w:t>increaseDislikes():</w:t>
+      <w:proofErr w:type="spellStart"/>
+      <w:r>
+        <w:rPr>
+          <w:b/>
+          <w:bCs/>
+          <w:sz w:val="28"/>
+          <w:szCs w:val="28"/>
+          <w:lang w:val="en-US"/>
+        </w:rPr>
+        <w:t>increaseDislikes</w:t>
+      </w:r>
+      <w:proofErr w:type="spellEnd"/>
+      <w:r>
+        <w:rPr>
+          <w:b/>
+          <w:bCs/>
+          <w:sz w:val="28"/>
+          <w:szCs w:val="28"/>
+          <w:lang w:val="en-US"/>
+        </w:rPr>
+        <w:t>():</w:t>
       </w:r>
       <w:r>
         <w:rPr>
@@ -6554,13 +6664,23 @@
         </w:rPr>
         <w:t xml:space="preserve"> </w:t>
       </w:r>
-      <w:r>
-        <w:rPr>
-          <w:sz w:val="28"/>
-          <w:szCs w:val="28"/>
-          <w:lang w:val="en-US"/>
-        </w:rPr>
-        <w:t xml:space="preserve">increaseLikes() </w:t>
+      <w:proofErr w:type="spellStart"/>
+      <w:r>
+        <w:rPr>
+          <w:sz w:val="28"/>
+          <w:szCs w:val="28"/>
+          <w:lang w:val="en-US"/>
+        </w:rPr>
+        <w:t>increaseLikes</w:t>
+      </w:r>
+      <w:proofErr w:type="spellEnd"/>
+      <w:r>
+        <w:rPr>
+          <w:sz w:val="28"/>
+          <w:szCs w:val="28"/>
+          <w:lang w:val="en-US"/>
+        </w:rPr>
+        <w:t xml:space="preserve">() </w:t>
       </w:r>
       <w:r>
         <w:rPr>
@@ -6615,6 +6735,18 @@
         </w:rPr>
         <w:t>dislikes.</w:t>
       </w:r>
+    </w:p>
+    <w:p>
+      <w:pPr>
+        <w:pStyle w:val="ListParagraph"/>
+        <w:ind w:left="1440"/>
+        <w:jc w:val="both"/>
+        <w:rPr>
+          <w:sz w:val="28"/>
+          <w:szCs w:val="28"/>
+          <w:lang w:val="en-US"/>
+        </w:rPr>
+      </w:pPr>
     </w:p>
     <w:p>
       <w:pPr>
@@ -6629,6 +6761,7 @@
           <w:szCs w:val="28"/>
         </w:rPr>
       </w:pPr>
+      <w:proofErr w:type="spellStart"/>
       <w:r>
         <w:rPr>
           <w:b/>
@@ -6639,6 +6772,7 @@
         </w:rPr>
         <w:t>saveBuild</w:t>
       </w:r>
+      <w:proofErr w:type="spellEnd"/>
       <w:r>
         <w:rPr>
           <w:b/>
@@ -6702,6 +6836,8 @@
     </w:p>
     <w:p>
       <w:pPr>
+        <w:pStyle w:val="ListParagraph"/>
+        <w:ind w:left="1440"/>
         <w:jc w:val="both"/>
         <w:rPr>
           <w:sz w:val="28"/>
@@ -6746,16 +6882,27 @@
           <w:szCs w:val="28"/>
         </w:rPr>
       </w:pPr>
-      <w:r>
-        <w:rPr>
-          <w:b/>
-          <w:bCs/>
-          <w:sz w:val="28"/>
-          <w:szCs w:val="28"/>
-          <w:lang w:val="en-US"/>
-        </w:rPr>
-        <w:lastRenderedPageBreak/>
-        <w:t xml:space="preserve">queryComponents(): </w:t>
+      <w:proofErr w:type="spellStart"/>
+      <w:r>
+        <w:rPr>
+          <w:b/>
+          <w:bCs/>
+          <w:sz w:val="28"/>
+          <w:szCs w:val="28"/>
+          <w:lang w:val="en-US"/>
+        </w:rPr>
+        <w:t>queryComponents</w:t>
+      </w:r>
+      <w:proofErr w:type="spellEnd"/>
+      <w:r>
+        <w:rPr>
+          <w:b/>
+          <w:bCs/>
+          <w:sz w:val="28"/>
+          <w:szCs w:val="28"/>
+          <w:lang w:val="en-US"/>
+        </w:rPr>
+        <w:t xml:space="preserve">(): </w:t>
       </w:r>
       <w:r>
         <w:rPr>
@@ -6870,6 +7017,17 @@
         </w:rPr>
         <w:t>με βάση τον τύπο και τα χαρακτηριστικά τους.</w:t>
       </w:r>
+    </w:p>
+    <w:p>
+      <w:pPr>
+        <w:pStyle w:val="ListParagraph"/>
+        <w:ind w:left="1440"/>
+        <w:jc w:val="both"/>
+        <w:rPr>
+          <w:sz w:val="28"/>
+          <w:szCs w:val="28"/>
+        </w:rPr>
+      </w:pPr>
     </w:p>
     <w:p>
       <w:pPr>
@@ -6884,6 +7042,7 @@
           <w:szCs w:val="28"/>
         </w:rPr>
       </w:pPr>
+      <w:proofErr w:type="spellStart"/>
       <w:r>
         <w:rPr>
           <w:b/>
@@ -6894,6 +7053,7 @@
         </w:rPr>
         <w:t>getComponents</w:t>
       </w:r>
+      <w:proofErr w:type="spellEnd"/>
       <w:r>
         <w:rPr>
           <w:b/>
@@ -6954,6 +7114,17 @@
         </w:rPr>
         <w:t>ενός τύπου.</w:t>
       </w:r>
+    </w:p>
+    <w:p>
+      <w:pPr>
+        <w:pStyle w:val="ListParagraph"/>
+        <w:ind w:left="1440"/>
+        <w:jc w:val="both"/>
+        <w:rPr>
+          <w:sz w:val="28"/>
+          <w:szCs w:val="28"/>
+        </w:rPr>
+      </w:pPr>
     </w:p>
     <w:p>
       <w:pPr>
@@ -6992,15 +7163,27 @@
           <w:szCs w:val="28"/>
         </w:rPr>
       </w:pPr>
-      <w:r>
-        <w:rPr>
-          <w:b/>
-          <w:bCs/>
-          <w:sz w:val="28"/>
-          <w:szCs w:val="28"/>
-          <w:lang w:val="en-US"/>
-        </w:rPr>
-        <w:t xml:space="preserve">selectBasicComponents(): </w:t>
+      <w:proofErr w:type="spellStart"/>
+      <w:r>
+        <w:rPr>
+          <w:b/>
+          <w:bCs/>
+          <w:sz w:val="28"/>
+          <w:szCs w:val="28"/>
+          <w:lang w:val="en-US"/>
+        </w:rPr>
+        <w:t>selectBasicComponents</w:t>
+      </w:r>
+      <w:proofErr w:type="spellEnd"/>
+      <w:r>
+        <w:rPr>
+          <w:b/>
+          <w:bCs/>
+          <w:sz w:val="28"/>
+          <w:szCs w:val="28"/>
+          <w:lang w:val="en-US"/>
+        </w:rPr>
+        <w:t xml:space="preserve">(): </w:t>
       </w:r>
       <w:r>
         <w:rPr>
@@ -7473,6 +7656,120 @@
     </w:lvl>
   </w:abstractNum>
   <w:abstractNum w:abstractNumId="2" w15:restartNumberingAfterBreak="0">
+    <w:nsid w:val="11DC66AC"/>
+    <w:multiLevelType w:val="hybridMultilevel"/>
+    <w:tmpl w:val="FE3606DC"/>
+    <w:lvl w:ilvl="0" w:tplc="04080001">
+      <w:start w:val="1"/>
+      <w:numFmt w:val="bullet"/>
+      <w:lvlText w:val=""/>
+      <w:lvlJc w:val="left"/>
+      <w:pPr>
+        <w:ind w:left="720" w:hanging="360"/>
+      </w:pPr>
+      <w:rPr>
+        <w:rFonts w:ascii="Symbol" w:hAnsi="Symbol" w:hint="default"/>
+        <w:b/>
+      </w:rPr>
+    </w:lvl>
+    <w:lvl w:ilvl="1" w:tplc="04080003" w:tentative="1">
+      <w:start w:val="1"/>
+      <w:numFmt w:val="bullet"/>
+      <w:lvlText w:val="o"/>
+      <w:lvlJc w:val="left"/>
+      <w:pPr>
+        <w:ind w:left="1440" w:hanging="360"/>
+      </w:pPr>
+      <w:rPr>
+        <w:rFonts w:ascii="Courier New" w:hAnsi="Courier New" w:cs="Courier New" w:hint="default"/>
+      </w:rPr>
+    </w:lvl>
+    <w:lvl w:ilvl="2" w:tplc="04080005" w:tentative="1">
+      <w:start w:val="1"/>
+      <w:numFmt w:val="bullet"/>
+      <w:lvlText w:val=""/>
+      <w:lvlJc w:val="left"/>
+      <w:pPr>
+        <w:ind w:left="2160" w:hanging="360"/>
+      </w:pPr>
+      <w:rPr>
+        <w:rFonts w:ascii="Wingdings" w:hAnsi="Wingdings" w:hint="default"/>
+      </w:rPr>
+    </w:lvl>
+    <w:lvl w:ilvl="3" w:tplc="04080001" w:tentative="1">
+      <w:start w:val="1"/>
+      <w:numFmt w:val="bullet"/>
+      <w:lvlText w:val=""/>
+      <w:lvlJc w:val="left"/>
+      <w:pPr>
+        <w:ind w:left="2880" w:hanging="360"/>
+      </w:pPr>
+      <w:rPr>
+        <w:rFonts w:ascii="Symbol" w:hAnsi="Symbol" w:hint="default"/>
+      </w:rPr>
+    </w:lvl>
+    <w:lvl w:ilvl="4" w:tplc="04080003" w:tentative="1">
+      <w:start w:val="1"/>
+      <w:numFmt w:val="bullet"/>
+      <w:lvlText w:val="o"/>
+      <w:lvlJc w:val="left"/>
+      <w:pPr>
+        <w:ind w:left="3600" w:hanging="360"/>
+      </w:pPr>
+      <w:rPr>
+        <w:rFonts w:ascii="Courier New" w:hAnsi="Courier New" w:cs="Courier New" w:hint="default"/>
+      </w:rPr>
+    </w:lvl>
+    <w:lvl w:ilvl="5" w:tplc="04080005" w:tentative="1">
+      <w:start w:val="1"/>
+      <w:numFmt w:val="bullet"/>
+      <w:lvlText w:val=""/>
+      <w:lvlJc w:val="left"/>
+      <w:pPr>
+        <w:ind w:left="4320" w:hanging="360"/>
+      </w:pPr>
+      <w:rPr>
+        <w:rFonts w:ascii="Wingdings" w:hAnsi="Wingdings" w:hint="default"/>
+      </w:rPr>
+    </w:lvl>
+    <w:lvl w:ilvl="6" w:tplc="04080001" w:tentative="1">
+      <w:start w:val="1"/>
+      <w:numFmt w:val="bullet"/>
+      <w:lvlText w:val=""/>
+      <w:lvlJc w:val="left"/>
+      <w:pPr>
+        <w:ind w:left="5040" w:hanging="360"/>
+      </w:pPr>
+      <w:rPr>
+        <w:rFonts w:ascii="Symbol" w:hAnsi="Symbol" w:hint="default"/>
+      </w:rPr>
+    </w:lvl>
+    <w:lvl w:ilvl="7" w:tplc="04080003" w:tentative="1">
+      <w:start w:val="1"/>
+      <w:numFmt w:val="bullet"/>
+      <w:lvlText w:val="o"/>
+      <w:lvlJc w:val="left"/>
+      <w:pPr>
+        <w:ind w:left="5760" w:hanging="360"/>
+      </w:pPr>
+      <w:rPr>
+        <w:rFonts w:ascii="Courier New" w:hAnsi="Courier New" w:cs="Courier New" w:hint="default"/>
+      </w:rPr>
+    </w:lvl>
+    <w:lvl w:ilvl="8" w:tplc="04080005" w:tentative="1">
+      <w:start w:val="1"/>
+      <w:numFmt w:val="bullet"/>
+      <w:lvlText w:val=""/>
+      <w:lvlJc w:val="left"/>
+      <w:pPr>
+        <w:ind w:left="6480" w:hanging="360"/>
+      </w:pPr>
+      <w:rPr>
+        <w:rFonts w:ascii="Wingdings" w:hAnsi="Wingdings" w:hint="default"/>
+      </w:rPr>
+    </w:lvl>
+  </w:abstractNum>
+  <w:abstractNum w:abstractNumId="3" w15:restartNumberingAfterBreak="0">
     <w:nsid w:val="152B5431"/>
     <w:multiLevelType w:val="hybridMultilevel"/>
     <w:tmpl w:val="4B50A92E"/>
@@ -7586,7 +7883,7 @@
       </w:rPr>
     </w:lvl>
   </w:abstractNum>
-  <w:abstractNum w:abstractNumId="3" w15:restartNumberingAfterBreak="0">
+  <w:abstractNum w:abstractNumId="4" w15:restartNumberingAfterBreak="0">
     <w:nsid w:val="1EF972FA"/>
     <w:multiLevelType w:val="multilevel"/>
     <w:tmpl w:val="E056E90C"/>
@@ -7726,7 +8023,7 @@
       </w:rPr>
     </w:lvl>
   </w:abstractNum>
-  <w:abstractNum w:abstractNumId="4" w15:restartNumberingAfterBreak="0">
+  <w:abstractNum w:abstractNumId="5" w15:restartNumberingAfterBreak="0">
     <w:nsid w:val="27291B77"/>
     <w:multiLevelType w:val="hybridMultilevel"/>
     <w:tmpl w:val="CA4A0304"/>
@@ -7816,7 +8113,7 @@
       </w:pPr>
     </w:lvl>
   </w:abstractNum>
-  <w:abstractNum w:abstractNumId="5" w15:restartNumberingAfterBreak="0">
+  <w:abstractNum w:abstractNumId="6" w15:restartNumberingAfterBreak="0">
     <w:nsid w:val="353F6976"/>
     <w:multiLevelType w:val="hybridMultilevel"/>
     <w:tmpl w:val="FA38C262"/>
@@ -7929,7 +8226,7 @@
       </w:rPr>
     </w:lvl>
   </w:abstractNum>
-  <w:abstractNum w:abstractNumId="6" w15:restartNumberingAfterBreak="0">
+  <w:abstractNum w:abstractNumId="7" w15:restartNumberingAfterBreak="0">
     <w:nsid w:val="3801316E"/>
     <w:multiLevelType w:val="hybridMultilevel"/>
     <w:tmpl w:val="F1F4DA04"/>
@@ -8042,7 +8339,120 @@
       </w:rPr>
     </w:lvl>
   </w:abstractNum>
-  <w:abstractNum w:abstractNumId="7" w15:restartNumberingAfterBreak="0">
+  <w:abstractNum w:abstractNumId="8" w15:restartNumberingAfterBreak="0">
+    <w:nsid w:val="41F067AF"/>
+    <w:multiLevelType w:val="hybridMultilevel"/>
+    <w:tmpl w:val="485A20FE"/>
+    <w:lvl w:ilvl="0" w:tplc="04080001">
+      <w:start w:val="1"/>
+      <w:numFmt w:val="bullet"/>
+      <w:lvlText w:val=""/>
+      <w:lvlJc w:val="left"/>
+      <w:pPr>
+        <w:ind w:left="720" w:hanging="360"/>
+      </w:pPr>
+      <w:rPr>
+        <w:rFonts w:ascii="Symbol" w:hAnsi="Symbol" w:hint="default"/>
+      </w:rPr>
+    </w:lvl>
+    <w:lvl w:ilvl="1" w:tplc="04080003" w:tentative="1">
+      <w:start w:val="1"/>
+      <w:numFmt w:val="bullet"/>
+      <w:lvlText w:val="o"/>
+      <w:lvlJc w:val="left"/>
+      <w:pPr>
+        <w:ind w:left="1440" w:hanging="360"/>
+      </w:pPr>
+      <w:rPr>
+        <w:rFonts w:ascii="Courier New" w:hAnsi="Courier New" w:cs="Courier New" w:hint="default"/>
+      </w:rPr>
+    </w:lvl>
+    <w:lvl w:ilvl="2" w:tplc="04080005" w:tentative="1">
+      <w:start w:val="1"/>
+      <w:numFmt w:val="bullet"/>
+      <w:lvlText w:val=""/>
+      <w:lvlJc w:val="left"/>
+      <w:pPr>
+        <w:ind w:left="2160" w:hanging="360"/>
+      </w:pPr>
+      <w:rPr>
+        <w:rFonts w:ascii="Wingdings" w:hAnsi="Wingdings" w:hint="default"/>
+      </w:rPr>
+    </w:lvl>
+    <w:lvl w:ilvl="3" w:tplc="04080001" w:tentative="1">
+      <w:start w:val="1"/>
+      <w:numFmt w:val="bullet"/>
+      <w:lvlText w:val=""/>
+      <w:lvlJc w:val="left"/>
+      <w:pPr>
+        <w:ind w:left="2880" w:hanging="360"/>
+      </w:pPr>
+      <w:rPr>
+        <w:rFonts w:ascii="Symbol" w:hAnsi="Symbol" w:hint="default"/>
+      </w:rPr>
+    </w:lvl>
+    <w:lvl w:ilvl="4" w:tplc="04080003" w:tentative="1">
+      <w:start w:val="1"/>
+      <w:numFmt w:val="bullet"/>
+      <w:lvlText w:val="o"/>
+      <w:lvlJc w:val="left"/>
+      <w:pPr>
+        <w:ind w:left="3600" w:hanging="360"/>
+      </w:pPr>
+      <w:rPr>
+        <w:rFonts w:ascii="Courier New" w:hAnsi="Courier New" w:cs="Courier New" w:hint="default"/>
+      </w:rPr>
+    </w:lvl>
+    <w:lvl w:ilvl="5" w:tplc="04080005" w:tentative="1">
+      <w:start w:val="1"/>
+      <w:numFmt w:val="bullet"/>
+      <w:lvlText w:val=""/>
+      <w:lvlJc w:val="left"/>
+      <w:pPr>
+        <w:ind w:left="4320" w:hanging="360"/>
+      </w:pPr>
+      <w:rPr>
+        <w:rFonts w:ascii="Wingdings" w:hAnsi="Wingdings" w:hint="default"/>
+      </w:rPr>
+    </w:lvl>
+    <w:lvl w:ilvl="6" w:tplc="04080001" w:tentative="1">
+      <w:start w:val="1"/>
+      <w:numFmt w:val="bullet"/>
+      <w:lvlText w:val=""/>
+      <w:lvlJc w:val="left"/>
+      <w:pPr>
+        <w:ind w:left="5040" w:hanging="360"/>
+      </w:pPr>
+      <w:rPr>
+        <w:rFonts w:ascii="Symbol" w:hAnsi="Symbol" w:hint="default"/>
+      </w:rPr>
+    </w:lvl>
+    <w:lvl w:ilvl="7" w:tplc="04080003" w:tentative="1">
+      <w:start w:val="1"/>
+      <w:numFmt w:val="bullet"/>
+      <w:lvlText w:val="o"/>
+      <w:lvlJc w:val="left"/>
+      <w:pPr>
+        <w:ind w:left="5760" w:hanging="360"/>
+      </w:pPr>
+      <w:rPr>
+        <w:rFonts w:ascii="Courier New" w:hAnsi="Courier New" w:cs="Courier New" w:hint="default"/>
+      </w:rPr>
+    </w:lvl>
+    <w:lvl w:ilvl="8" w:tplc="04080005" w:tentative="1">
+      <w:start w:val="1"/>
+      <w:numFmt w:val="bullet"/>
+      <w:lvlText w:val=""/>
+      <w:lvlJc w:val="left"/>
+      <w:pPr>
+        <w:ind w:left="6480" w:hanging="360"/>
+      </w:pPr>
+      <w:rPr>
+        <w:rFonts w:ascii="Wingdings" w:hAnsi="Wingdings" w:hint="default"/>
+      </w:rPr>
+    </w:lvl>
+  </w:abstractNum>
+  <w:abstractNum w:abstractNumId="9" w15:restartNumberingAfterBreak="0">
     <w:nsid w:val="443A269F"/>
     <w:multiLevelType w:val="multilevel"/>
     <w:tmpl w:val="B8485840"/>
@@ -8182,7 +8592,7 @@
       </w:rPr>
     </w:lvl>
   </w:abstractNum>
-  <w:abstractNum w:abstractNumId="8" w15:restartNumberingAfterBreak="0">
+  <w:abstractNum w:abstractNumId="10" w15:restartNumberingAfterBreak="0">
     <w:nsid w:val="48436CF4"/>
     <w:multiLevelType w:val="hybridMultilevel"/>
     <w:tmpl w:val="207ECAC0"/>
@@ -8295,7 +8705,7 @@
       </w:rPr>
     </w:lvl>
   </w:abstractNum>
-  <w:abstractNum w:abstractNumId="9" w15:restartNumberingAfterBreak="0">
+  <w:abstractNum w:abstractNumId="11" w15:restartNumberingAfterBreak="0">
     <w:nsid w:val="51E86EB6"/>
     <w:multiLevelType w:val="hybridMultilevel"/>
     <w:tmpl w:val="7D30117C"/>
@@ -8408,7 +8818,7 @@
       </w:rPr>
     </w:lvl>
   </w:abstractNum>
-  <w:abstractNum w:abstractNumId="10" w15:restartNumberingAfterBreak="0">
+  <w:abstractNum w:abstractNumId="12" w15:restartNumberingAfterBreak="0">
     <w:nsid w:val="61C50908"/>
     <w:multiLevelType w:val="hybridMultilevel"/>
     <w:tmpl w:val="EEC48DBC"/>
@@ -8522,7 +8932,7 @@
       </w:rPr>
     </w:lvl>
   </w:abstractNum>
-  <w:abstractNum w:abstractNumId="11" w15:restartNumberingAfterBreak="0">
+  <w:abstractNum w:abstractNumId="13" w15:restartNumberingAfterBreak="0">
     <w:nsid w:val="750E5B7A"/>
     <w:multiLevelType w:val="multilevel"/>
     <w:tmpl w:val="4B9881C6"/>
@@ -8662,7 +9072,7 @@
       </w:rPr>
     </w:lvl>
   </w:abstractNum>
-  <w:abstractNum w:abstractNumId="12" w15:restartNumberingAfterBreak="0">
+  <w:abstractNum w:abstractNumId="14" w15:restartNumberingAfterBreak="0">
     <w:nsid w:val="78C56DF9"/>
     <w:multiLevelType w:val="hybridMultilevel"/>
     <w:tmpl w:val="B5EA687C"/>
@@ -8752,43 +9162,49 @@
     </w:lvl>
   </w:abstractNum>
   <w:num w:numId="1" w16cid:durableId="1876774865">
-    <w:abstractNumId w:val="7"/>
+    <w:abstractNumId w:val="9"/>
   </w:num>
   <w:num w:numId="2" w16cid:durableId="565191598">
-    <w:abstractNumId w:val="3"/>
+    <w:abstractNumId w:val="4"/>
   </w:num>
   <w:num w:numId="3" w16cid:durableId="1669675892">
-    <w:abstractNumId w:val="11"/>
+    <w:abstractNumId w:val="13"/>
   </w:num>
   <w:num w:numId="4" w16cid:durableId="1958171895">
     <w:abstractNumId w:val="1"/>
   </w:num>
   <w:num w:numId="5" w16cid:durableId="641732596">
+    <w:abstractNumId w:val="14"/>
+  </w:num>
+  <w:num w:numId="6" w16cid:durableId="92895378">
+    <w:abstractNumId w:val="11"/>
+  </w:num>
+  <w:num w:numId="7" w16cid:durableId="217253088">
+    <w:abstractNumId w:val="6"/>
+  </w:num>
+  <w:num w:numId="8" w16cid:durableId="1175847748">
     <w:abstractNumId w:val="12"/>
   </w:num>
-  <w:num w:numId="6" w16cid:durableId="92895378">
-    <w:abstractNumId w:val="9"/>
+  <w:num w:numId="9" w16cid:durableId="1347058920">
+    <w:abstractNumId w:val="3"/>
   </w:num>
-  <w:num w:numId="7" w16cid:durableId="217253088">
-    <w:abstractNumId w:val="5"/>
-  </w:num>
-  <w:num w:numId="8" w16cid:durableId="1175847748">
+  <w:num w:numId="10" w16cid:durableId="1170028832">
     <w:abstractNumId w:val="10"/>
   </w:num>
-  <w:num w:numId="9" w16cid:durableId="1347058920">
-    <w:abstractNumId w:val="2"/>
-  </w:num>
-  <w:num w:numId="10" w16cid:durableId="1170028832">
-    <w:abstractNumId w:val="8"/>
-  </w:num>
   <w:num w:numId="11" w16cid:durableId="1193692209">
-    <w:abstractNumId w:val="6"/>
+    <w:abstractNumId w:val="7"/>
   </w:num>
   <w:num w:numId="12" w16cid:durableId="1179927208">
-    <w:abstractNumId w:val="4"/>
+    <w:abstractNumId w:val="5"/>
   </w:num>
   <w:num w:numId="13" w16cid:durableId="1203709756">
     <w:abstractNumId w:val="0"/>
+  </w:num>
+  <w:num w:numId="14" w16cid:durableId="234433510">
+    <w:abstractNumId w:val="8"/>
+  </w:num>
+  <w:num w:numId="15" w16cid:durableId="990862314">
+    <w:abstractNumId w:val="2"/>
   </w:num>
 </w:numbering>
 </file>

</xml_diff>

<commit_message>
small update on domain and class digrams, and on pages
</commit_message>
<xml_diff>
--- a/Report Files/4ο Παραδοτέο/Class Diagram v1.0/Class_Diagram_v1.0.docx
+++ b/Report Files/4ο Παραδοτέο/Class Diagram v1.0/Class_Diagram_v1.0.docx
@@ -1324,20 +1324,19 @@
         <w:jc w:val="center"/>
         <w:rPr>
           <w:noProof/>
+          <w:lang w:val="en-US"/>
         </w:rPr>
       </w:pPr>
       <w:r>
         <w:rPr>
           <w:noProof/>
-          <w:color w:val="75280A" w:themeColor="text2" w:themeShade="BF"/>
-          <w:sz w:val="36"/>
-          <w:szCs w:val="36"/>
+          <w:lang w:val="en-US"/>
         </w:rPr>
         <w:drawing>
-          <wp:inline distT="0" distB="0" distL="0" distR="0" wp14:anchorId="161AD20C" wp14:editId="43B5F193">
-            <wp:extent cx="6638925" cy="8801100"/>
+          <wp:inline distT="0" distB="0" distL="0" distR="0" wp14:anchorId="1E9CCA1D" wp14:editId="68AB19F1">
+            <wp:extent cx="6642100" cy="8807450"/>
             <wp:effectExtent l="0" t="0" r="0" b="0"/>
-            <wp:docPr id="702248498" name="Picture 1"/>
+            <wp:docPr id="1406754140" name="Picture 1"/>
             <wp:cNvGraphicFramePr>
               <a:graphicFrameLocks xmlns:a="http://schemas.openxmlformats.org/drawingml/2006/main" noChangeAspect="1"/>
             </wp:cNvGraphicFramePr>
@@ -1345,7 +1344,7 @@
               <a:graphicData uri="http://schemas.openxmlformats.org/drawingml/2006/picture">
                 <pic:pic xmlns:pic="http://schemas.openxmlformats.org/drawingml/2006/picture">
                   <pic:nvPicPr>
-                    <pic:cNvPr id="0" name="Picture 1"/>
+                    <pic:cNvPr id="0" name="Picture 3"/>
                     <pic:cNvPicPr>
                       <a:picLocks noChangeAspect="1" noChangeArrowheads="1"/>
                     </pic:cNvPicPr>
@@ -1366,7 +1365,7 @@
                   <pic:spPr bwMode="auto">
                     <a:xfrm>
                       <a:off x="0" y="0"/>
-                      <a:ext cx="6638925" cy="8801100"/>
+                      <a:ext cx="6642100" cy="8807450"/>
                     </a:xfrm>
                     <a:prstGeom prst="rect">
                       <a:avLst/>
@@ -3459,23 +3458,7 @@
           <w:sz w:val="28"/>
           <w:szCs w:val="28"/>
         </w:rPr>
-        <w:t xml:space="preserve">διασπάστηκε σε δύο </w:t>
-      </w:r>
-      <w:proofErr w:type="spellStart"/>
-      <w:r>
-        <w:rPr>
-          <w:sz w:val="28"/>
-          <w:szCs w:val="28"/>
-        </w:rPr>
-        <w:t>υποκλάσεις</w:t>
-      </w:r>
-      <w:proofErr w:type="spellEnd"/>
-      <w:r>
-        <w:rPr>
-          <w:sz w:val="28"/>
-          <w:szCs w:val="28"/>
-        </w:rPr>
-        <w:t xml:space="preserve"> με σκοπό να κατηγοριοποιηθούν. Η κατηγοριοποίηση αυτή αφορά τους χρήστες που έχουν μπει σε </w:t>
+        <w:t xml:space="preserve">διασπάστηκε σε δύο υποκλάσεις με σκοπό να κατηγοριοποιηθούν. Η κατηγοριοποίηση αυτή αφορά τους χρήστες που έχουν μπει σε </w:t>
       </w:r>
       <w:r>
         <w:rPr>
@@ -3933,9 +3916,167 @@
           <w:sz w:val="28"/>
           <w:szCs w:val="28"/>
         </w:rPr>
-        <w:t xml:space="preserve">και αποθηκεύει την απάντηση που επιλέχθηκε για μία συγκεκριμένη ερώτηση. </w:t>
+        <w:t>και αποθηκεύει την απάντηση που επιλέχθηκε για μία συγκεκριμένη ερώτηση.</w:t>
       </w:r>
       <w:bookmarkEnd w:id="3"/>
+    </w:p>
+    <w:p>
+      <w:pPr>
+        <w:pStyle w:val="ListParagraph"/>
+        <w:rPr>
+          <w:sz w:val="28"/>
+          <w:szCs w:val="28"/>
+        </w:rPr>
+      </w:pPr>
+    </w:p>
+    <w:p>
+      <w:pPr>
+        <w:pStyle w:val="ListParagraph"/>
+        <w:numPr>
+          <w:ilvl w:val="0"/>
+          <w:numId w:val="13"/>
+        </w:numPr>
+        <w:jc w:val="both"/>
+        <w:rPr>
+          <w:sz w:val="28"/>
+          <w:szCs w:val="28"/>
+        </w:rPr>
+      </w:pPr>
+      <w:r>
+        <w:rPr>
+          <w:b/>
+          <w:bCs/>
+          <w:sz w:val="28"/>
+          <w:szCs w:val="28"/>
+          <w:lang w:val="en-US"/>
+        </w:rPr>
+        <w:t>Build</w:t>
+      </w:r>
+      <w:r>
+        <w:rPr>
+          <w:b/>
+          <w:bCs/>
+          <w:sz w:val="28"/>
+          <w:szCs w:val="28"/>
+        </w:rPr>
+        <w:t xml:space="preserve"> </w:t>
+      </w:r>
+      <w:r>
+        <w:rPr>
+          <w:b/>
+          <w:bCs/>
+          <w:sz w:val="28"/>
+          <w:szCs w:val="28"/>
+          <w:lang w:val="en-US"/>
+        </w:rPr>
+        <w:t>Entry</w:t>
+      </w:r>
+      <w:r>
+        <w:rPr>
+          <w:b/>
+          <w:bCs/>
+          <w:sz w:val="28"/>
+          <w:szCs w:val="28"/>
+        </w:rPr>
+        <w:t xml:space="preserve">: </w:t>
+      </w:r>
+      <w:r>
+        <w:rPr>
+          <w:sz w:val="28"/>
+          <w:szCs w:val="28"/>
+        </w:rPr>
+        <w:t xml:space="preserve">Σύντομη αναπαράσταση ενός </w:t>
+      </w:r>
+      <w:r>
+        <w:rPr>
+          <w:sz w:val="28"/>
+          <w:szCs w:val="28"/>
+          <w:lang w:val="en-US"/>
+        </w:rPr>
+        <w:t>Build</w:t>
+      </w:r>
+      <w:r>
+        <w:rPr>
+          <w:sz w:val="28"/>
+          <w:szCs w:val="28"/>
+        </w:rPr>
+        <w:t xml:space="preserve"> </w:t>
+      </w:r>
+      <w:r>
+        <w:rPr>
+          <w:sz w:val="28"/>
+          <w:szCs w:val="28"/>
+        </w:rPr>
+        <w:t>που περιέχει μόνο τα απαραίτητα δεδομένα (</w:t>
+      </w:r>
+      <w:r>
+        <w:rPr>
+          <w:sz w:val="28"/>
+          <w:szCs w:val="28"/>
+          <w:lang w:val="en-US"/>
+        </w:rPr>
+        <w:t>ID</w:t>
+      </w:r>
+      <w:r>
+        <w:rPr>
+          <w:sz w:val="28"/>
+          <w:szCs w:val="28"/>
+        </w:rPr>
+        <w:t xml:space="preserve">, </w:t>
+      </w:r>
+      <w:r>
+        <w:rPr>
+          <w:sz w:val="28"/>
+          <w:szCs w:val="28"/>
+          <w:lang w:val="en-US"/>
+        </w:rPr>
+        <w:t>Name</w:t>
+      </w:r>
+      <w:r>
+        <w:rPr>
+          <w:sz w:val="28"/>
+          <w:szCs w:val="28"/>
+        </w:rPr>
+        <w:t xml:space="preserve">) </w:t>
+      </w:r>
+      <w:r>
+        <w:rPr>
+          <w:sz w:val="28"/>
+          <w:szCs w:val="28"/>
+        </w:rPr>
+        <w:t xml:space="preserve">και την ανάκτηση του </w:t>
+      </w:r>
+      <w:r>
+        <w:rPr>
+          <w:sz w:val="28"/>
+          <w:szCs w:val="28"/>
+          <w:lang w:val="en-US"/>
+        </w:rPr>
+        <w:t>Build</w:t>
+      </w:r>
+      <w:r>
+        <w:rPr>
+          <w:sz w:val="28"/>
+          <w:szCs w:val="28"/>
+        </w:rPr>
+        <w:t xml:space="preserve"> </w:t>
+      </w:r>
+      <w:r>
+        <w:rPr>
+          <w:sz w:val="28"/>
+          <w:szCs w:val="28"/>
+        </w:rPr>
+        <w:t>από την βάση.</w:t>
+      </w:r>
+    </w:p>
+    <w:p>
+      <w:pPr>
+        <w:pStyle w:val="ListParagraph"/>
+        <w:rPr>
+          <w:sz w:val="28"/>
+          <w:szCs w:val="28"/>
+        </w:rPr>
+      </w:pPr>
       <w:r>
         <w:rPr>
           <w:sz w:val="28"/>
@@ -4262,7 +4403,15 @@
           <w:sz w:val="28"/>
           <w:szCs w:val="28"/>
         </w:rPr>
-        <w:t xml:space="preserve">και μία λίστα με όλα τα </w:t>
+        <w:t xml:space="preserve">και μία λίστα με </w:t>
+      </w:r>
+      <w:r>
+        <w:rPr>
+          <w:sz w:val="28"/>
+          <w:szCs w:val="28"/>
+        </w:rPr>
+        <w:lastRenderedPageBreak/>
+        <w:t xml:space="preserve">όλα τα </w:t>
       </w:r>
       <w:r>
         <w:rPr>
@@ -4441,7 +4590,6 @@
           <w:sz w:val="28"/>
           <w:szCs w:val="28"/>
         </w:rPr>
-        <w:lastRenderedPageBreak/>
         <w:t>Χαρακτηριστικά κλάσης</w:t>
       </w:r>
       <w:r>
@@ -5128,6 +5276,37 @@
         <w:pStyle w:val="ListParagraph"/>
         <w:jc w:val="both"/>
         <w:rPr>
+          <w:sz w:val="28"/>
+          <w:szCs w:val="28"/>
+          <w:lang w:val="en-US"/>
+        </w:rPr>
+      </w:pPr>
+      <w:r>
+        <w:rPr>
+          <w:sz w:val="28"/>
+          <w:szCs w:val="28"/>
+        </w:rPr>
+        <w:t>Θα περιλαμβάνει το ερώτημα, τις πιθανές απαντήσεις και το πόσες επιλέχθηκαν.</w:t>
+      </w:r>
+      <w:r>
+        <w:rPr>
+          <w:sz w:val="28"/>
+          <w:szCs w:val="28"/>
+          <w:lang w:val="en-US"/>
+        </w:rPr>
+        <w:br/>
+      </w:r>
+      <w:bookmarkStart w:id="4" w:name="_Hlk168348479"/>
+    </w:p>
+    <w:p>
+      <w:pPr>
+        <w:pStyle w:val="ListParagraph"/>
+        <w:numPr>
+          <w:ilvl w:val="0"/>
+          <w:numId w:val="7"/>
+        </w:numPr>
+        <w:jc w:val="both"/>
+        <w:rPr>
           <w:b/>
           <w:bCs/>
           <w:i/>
@@ -5138,10 +5317,144 @@
       </w:pPr>
       <w:r>
         <w:rPr>
-          <w:sz w:val="28"/>
-          <w:szCs w:val="28"/>
-        </w:rPr>
-        <w:t>Θα περιλαμβάνει το ερώτημα, τις πιθανές απαντήσεις και το πόσες επιλέχθηκαν.</w:t>
+          <w:i/>
+          <w:iCs/>
+          <w:sz w:val="28"/>
+          <w:szCs w:val="28"/>
+        </w:rPr>
+        <w:t>Χαρακτηριστικά κλάσης</w:t>
+      </w:r>
+      <w:r>
+        <w:rPr>
+          <w:b/>
+          <w:bCs/>
+          <w:i/>
+          <w:iCs/>
+          <w:sz w:val="28"/>
+          <w:szCs w:val="28"/>
+        </w:rPr>
+        <w:t xml:space="preserve"> </w:t>
+      </w:r>
+      <w:r>
+        <w:rPr>
+          <w:b/>
+          <w:bCs/>
+          <w:i/>
+          <w:iCs/>
+          <w:sz w:val="28"/>
+          <w:szCs w:val="28"/>
+          <w:lang w:val="en-US"/>
+        </w:rPr>
+        <w:t>Build Entry</w:t>
+      </w:r>
+      <w:r>
+        <w:rPr>
+          <w:b/>
+          <w:bCs/>
+          <w:i/>
+          <w:iCs/>
+          <w:sz w:val="28"/>
+          <w:szCs w:val="28"/>
+          <w:lang w:val="en-US"/>
+        </w:rPr>
+        <w:t>:</w:t>
+      </w:r>
+    </w:p>
+    <w:p>
+      <w:pPr>
+        <w:pStyle w:val="ListParagraph"/>
+        <w:rPr>
+          <w:sz w:val="28"/>
+          <w:szCs w:val="28"/>
+        </w:rPr>
+      </w:pPr>
+      <w:r>
+        <w:rPr>
+          <w:sz w:val="28"/>
+          <w:szCs w:val="28"/>
+        </w:rPr>
+        <w:t xml:space="preserve">Θα περιλαμβάνει τα </w:t>
+      </w:r>
+      <w:r>
+        <w:rPr>
+          <w:sz w:val="28"/>
+          <w:szCs w:val="28"/>
+          <w:lang w:val="en-US"/>
+        </w:rPr>
+        <w:t>ID</w:t>
+      </w:r>
+      <w:r>
+        <w:rPr>
+          <w:sz w:val="28"/>
+          <w:szCs w:val="28"/>
+        </w:rPr>
+        <w:t xml:space="preserve"> </w:t>
+      </w:r>
+      <w:r>
+        <w:rPr>
+          <w:sz w:val="28"/>
+          <w:szCs w:val="28"/>
+        </w:rPr>
+        <w:t xml:space="preserve">και </w:t>
+      </w:r>
+      <w:r>
+        <w:rPr>
+          <w:sz w:val="28"/>
+          <w:szCs w:val="28"/>
+          <w:lang w:val="en-US"/>
+        </w:rPr>
+        <w:t>Name</w:t>
+      </w:r>
+      <w:r>
+        <w:rPr>
+          <w:sz w:val="28"/>
+          <w:szCs w:val="28"/>
+        </w:rPr>
+        <w:t xml:space="preserve"> </w:t>
+      </w:r>
+      <w:r>
+        <w:rPr>
+          <w:sz w:val="28"/>
+          <w:szCs w:val="28"/>
+        </w:rPr>
+        <w:t>ενός πελάτη.</w:t>
+      </w:r>
+      <w:bookmarkEnd w:id="4"/>
+      <w:r>
+        <w:rPr>
+          <w:sz w:val="28"/>
+          <w:szCs w:val="28"/>
+        </w:rPr>
+        <w:br/>
+      </w:r>
+      <w:r>
+        <w:rPr>
+          <w:sz w:val="28"/>
+          <w:szCs w:val="28"/>
+        </w:rPr>
+        <w:br/>
+      </w:r>
+      <w:r>
+        <w:rPr>
+          <w:sz w:val="28"/>
+          <w:szCs w:val="28"/>
+        </w:rPr>
+        <w:br/>
+      </w:r>
+      <w:r>
+        <w:rPr>
+          <w:sz w:val="28"/>
+          <w:szCs w:val="28"/>
+        </w:rPr>
+        <w:br/>
+      </w:r>
+      <w:r>
+        <w:rPr>
+          <w:sz w:val="28"/>
+          <w:szCs w:val="28"/>
+        </w:rPr>
+        <w:lastRenderedPageBreak/>
+        <w:br/>
       </w:r>
     </w:p>
     <w:p>
@@ -5396,7 +5709,6 @@
           <w:szCs w:val="28"/>
           <w:lang w:val="en-US"/>
         </w:rPr>
-        <w:lastRenderedPageBreak/>
         <w:t>Purchase:</w:t>
       </w:r>
     </w:p>
@@ -6025,6 +6337,7 @@
           <w:szCs w:val="28"/>
           <w:lang w:val="en-US"/>
         </w:rPr>
+        <w:lastRenderedPageBreak/>
         <w:t>Beginner Mode:</w:t>
       </w:r>
     </w:p>
@@ -6359,15 +6672,7 @@
           <w:sz w:val="28"/>
           <w:szCs w:val="28"/>
         </w:rPr>
-        <w:t xml:space="preserve">ωστόσο, πρέπει να τηρούνται κάποιοι περιορισμοί, οι οποίοι </w:t>
-      </w:r>
-      <w:r>
-        <w:rPr>
-          <w:sz w:val="28"/>
-          <w:szCs w:val="28"/>
-        </w:rPr>
-        <w:lastRenderedPageBreak/>
-        <w:t>ελέγχονται μέσω της μεθόδου αυτής και είτε θα επιτρέπει είτε θα απαγορεύει τον χρήστη από το να προχωρήσει στο επόμενο βήμα.</w:t>
+        <w:t>ωστόσο, πρέπει να τηρούνται κάποιοι περιορισμοί, οι οποίοι ελέγχονται μέσω της μεθόδου αυτής και είτε θα επιτρέπει είτε θα απαγορεύει τον χρήστη από το να προχωρήσει στο επόμενο βήμα.</w:t>
       </w:r>
     </w:p>
     <w:p>
@@ -7036,7 +7341,6 @@
           <w:ilvl w:val="1"/>
           <w:numId w:val="8"/>
         </w:numPr>
-        <w:jc w:val="both"/>
         <w:rPr>
           <w:sz w:val="28"/>
           <w:szCs w:val="28"/>
@@ -7113,6 +7417,20 @@
           <w:szCs w:val="28"/>
         </w:rPr>
         <w:t>ενός τύπου.</w:t>
+      </w:r>
+      <w:r>
+        <w:rPr>
+          <w:sz w:val="28"/>
+          <w:szCs w:val="28"/>
+        </w:rPr>
+        <w:br/>
+      </w:r>
+      <w:r>
+        <w:rPr>
+          <w:sz w:val="28"/>
+          <w:szCs w:val="28"/>
+        </w:rPr>
+        <w:br/>
       </w:r>
     </w:p>
     <w:p>
@@ -7147,6 +7465,7 @@
           <w:szCs w:val="28"/>
           <w:lang w:val="en-US"/>
         </w:rPr>
+        <w:lastRenderedPageBreak/>
         <w:t>Dependent Components:</w:t>
       </w:r>
     </w:p>
@@ -8593,6 +8912,96 @@
     </w:lvl>
   </w:abstractNum>
   <w:abstractNum w:abstractNumId="10" w15:restartNumberingAfterBreak="0">
+    <w:nsid w:val="47C51266"/>
+    <w:multiLevelType w:val="hybridMultilevel"/>
+    <w:tmpl w:val="8514B6AE"/>
+    <w:lvl w:ilvl="0" w:tplc="22E89DD6">
+      <w:start w:val="1"/>
+      <w:numFmt w:val="decimal"/>
+      <w:lvlText w:val="%1."/>
+      <w:lvlJc w:val="left"/>
+      <w:pPr>
+        <w:ind w:left="720" w:hanging="360"/>
+      </w:pPr>
+      <w:rPr>
+        <w:rFonts w:hint="default"/>
+        <w:b/>
+      </w:rPr>
+    </w:lvl>
+    <w:lvl w:ilvl="1" w:tplc="04080019" w:tentative="1">
+      <w:start w:val="1"/>
+      <w:numFmt w:val="lowerLetter"/>
+      <w:lvlText w:val="%2."/>
+      <w:lvlJc w:val="left"/>
+      <w:pPr>
+        <w:ind w:left="1440" w:hanging="360"/>
+      </w:pPr>
+    </w:lvl>
+    <w:lvl w:ilvl="2" w:tplc="0408001B" w:tentative="1">
+      <w:start w:val="1"/>
+      <w:numFmt w:val="lowerRoman"/>
+      <w:lvlText w:val="%3."/>
+      <w:lvlJc w:val="right"/>
+      <w:pPr>
+        <w:ind w:left="2160" w:hanging="180"/>
+      </w:pPr>
+    </w:lvl>
+    <w:lvl w:ilvl="3" w:tplc="0408000F" w:tentative="1">
+      <w:start w:val="1"/>
+      <w:numFmt w:val="decimal"/>
+      <w:lvlText w:val="%4."/>
+      <w:lvlJc w:val="left"/>
+      <w:pPr>
+        <w:ind w:left="2880" w:hanging="360"/>
+      </w:pPr>
+    </w:lvl>
+    <w:lvl w:ilvl="4" w:tplc="04080019" w:tentative="1">
+      <w:start w:val="1"/>
+      <w:numFmt w:val="lowerLetter"/>
+      <w:lvlText w:val="%5."/>
+      <w:lvlJc w:val="left"/>
+      <w:pPr>
+        <w:ind w:left="3600" w:hanging="360"/>
+      </w:pPr>
+    </w:lvl>
+    <w:lvl w:ilvl="5" w:tplc="0408001B" w:tentative="1">
+      <w:start w:val="1"/>
+      <w:numFmt w:val="lowerRoman"/>
+      <w:lvlText w:val="%6."/>
+      <w:lvlJc w:val="right"/>
+      <w:pPr>
+        <w:ind w:left="4320" w:hanging="180"/>
+      </w:pPr>
+    </w:lvl>
+    <w:lvl w:ilvl="6" w:tplc="0408000F" w:tentative="1">
+      <w:start w:val="1"/>
+      <w:numFmt w:val="decimal"/>
+      <w:lvlText w:val="%7."/>
+      <w:lvlJc w:val="left"/>
+      <w:pPr>
+        <w:ind w:left="5040" w:hanging="360"/>
+      </w:pPr>
+    </w:lvl>
+    <w:lvl w:ilvl="7" w:tplc="04080019" w:tentative="1">
+      <w:start w:val="1"/>
+      <w:numFmt w:val="lowerLetter"/>
+      <w:lvlText w:val="%8."/>
+      <w:lvlJc w:val="left"/>
+      <w:pPr>
+        <w:ind w:left="5760" w:hanging="360"/>
+      </w:pPr>
+    </w:lvl>
+    <w:lvl w:ilvl="8" w:tplc="0408001B" w:tentative="1">
+      <w:start w:val="1"/>
+      <w:numFmt w:val="lowerRoman"/>
+      <w:lvlText w:val="%9."/>
+      <w:lvlJc w:val="right"/>
+      <w:pPr>
+        <w:ind w:left="6480" w:hanging="180"/>
+      </w:pPr>
+    </w:lvl>
+  </w:abstractNum>
+  <w:abstractNum w:abstractNumId="11" w15:restartNumberingAfterBreak="0">
     <w:nsid w:val="48436CF4"/>
     <w:multiLevelType w:val="hybridMultilevel"/>
     <w:tmpl w:val="207ECAC0"/>
@@ -8705,7 +9114,7 @@
       </w:rPr>
     </w:lvl>
   </w:abstractNum>
-  <w:abstractNum w:abstractNumId="11" w15:restartNumberingAfterBreak="0">
+  <w:abstractNum w:abstractNumId="12" w15:restartNumberingAfterBreak="0">
     <w:nsid w:val="51E86EB6"/>
     <w:multiLevelType w:val="hybridMultilevel"/>
     <w:tmpl w:val="7D30117C"/>
@@ -8818,7 +9227,7 @@
       </w:rPr>
     </w:lvl>
   </w:abstractNum>
-  <w:abstractNum w:abstractNumId="12" w15:restartNumberingAfterBreak="0">
+  <w:abstractNum w:abstractNumId="13" w15:restartNumberingAfterBreak="0">
     <w:nsid w:val="61C50908"/>
     <w:multiLevelType w:val="hybridMultilevel"/>
     <w:tmpl w:val="EEC48DBC"/>
@@ -8932,7 +9341,7 @@
       </w:rPr>
     </w:lvl>
   </w:abstractNum>
-  <w:abstractNum w:abstractNumId="13" w15:restartNumberingAfterBreak="0">
+  <w:abstractNum w:abstractNumId="14" w15:restartNumberingAfterBreak="0">
     <w:nsid w:val="750E5B7A"/>
     <w:multiLevelType w:val="multilevel"/>
     <w:tmpl w:val="4B9881C6"/>
@@ -9072,7 +9481,7 @@
       </w:rPr>
     </w:lvl>
   </w:abstractNum>
-  <w:abstractNum w:abstractNumId="14" w15:restartNumberingAfterBreak="0">
+  <w:abstractNum w:abstractNumId="15" w15:restartNumberingAfterBreak="0">
     <w:nsid w:val="78C56DF9"/>
     <w:multiLevelType w:val="hybridMultilevel"/>
     <w:tmpl w:val="B5EA687C"/>
@@ -9168,28 +9577,28 @@
     <w:abstractNumId w:val="4"/>
   </w:num>
   <w:num w:numId="3" w16cid:durableId="1669675892">
-    <w:abstractNumId w:val="13"/>
+    <w:abstractNumId w:val="14"/>
   </w:num>
   <w:num w:numId="4" w16cid:durableId="1958171895">
     <w:abstractNumId w:val="1"/>
   </w:num>
   <w:num w:numId="5" w16cid:durableId="641732596">
-    <w:abstractNumId w:val="14"/>
+    <w:abstractNumId w:val="15"/>
   </w:num>
   <w:num w:numId="6" w16cid:durableId="92895378">
-    <w:abstractNumId w:val="11"/>
+    <w:abstractNumId w:val="12"/>
   </w:num>
   <w:num w:numId="7" w16cid:durableId="217253088">
     <w:abstractNumId w:val="6"/>
   </w:num>
   <w:num w:numId="8" w16cid:durableId="1175847748">
-    <w:abstractNumId w:val="12"/>
+    <w:abstractNumId w:val="13"/>
   </w:num>
   <w:num w:numId="9" w16cid:durableId="1347058920">
     <w:abstractNumId w:val="3"/>
   </w:num>
   <w:num w:numId="10" w16cid:durableId="1170028832">
-    <w:abstractNumId w:val="10"/>
+    <w:abstractNumId w:val="11"/>
   </w:num>
   <w:num w:numId="11" w16cid:durableId="1193692209">
     <w:abstractNumId w:val="7"/>
@@ -9205,6 +9614,9 @@
   </w:num>
   <w:num w:numId="15" w16cid:durableId="990862314">
     <w:abstractNumId w:val="2"/>
+  </w:num>
+  <w:num w:numId="16" w16cid:durableId="565993878">
+    <w:abstractNumId w:val="10"/>
   </w:num>
 </w:numbering>
 </file>

</xml_diff>